<commit_message>
doc(documentation):redaction of the report
started the redaction of the report
</commit_message>
<xml_diff>
--- a/doc/P_Bulles_Bartou_Rayan.docx
+++ b/doc/P_Bulles_Bartou_Rayan.docx
@@ -6,11 +6,16 @@
       <w:pPr>
         <w:pStyle w:val="Titre1"/>
       </w:pPr>
+      <w:proofErr w:type="spellStart"/>
       <w:r>
         <w:t>P_B</w:t>
       </w:r>
       <w:r>
-        <w:t>ulles DEV-PPT</w:t>
+        <w:t>ulles</w:t>
+      </w:r>
+      <w:proofErr w:type="spellEnd"/>
+      <w:r>
+        <w:t xml:space="preserve"> DEV-PPT</w:t>
       </w:r>
       <w:r>
         <w:t xml:space="preserve"> : </w:t>
@@ -28,19 +33,452 @@
       <w:pPr>
         <w:pStyle w:val="Titre2"/>
       </w:pPr>
+      <w:r>
+        <w:rPr>
+          <w:noProof/>
+        </w:rPr>
+        <w:drawing>
+          <wp:anchor distT="0" distB="0" distL="114300" distR="114300" simplePos="0" relativeHeight="251658240" behindDoc="0" locked="0" layoutInCell="1" allowOverlap="1" wp14:anchorId="593CA00D" wp14:editId="798DFA1C">
+            <wp:simplePos x="0" y="0"/>
+            <wp:positionH relativeFrom="margin">
+              <wp:posOffset>222885</wp:posOffset>
+            </wp:positionH>
+            <wp:positionV relativeFrom="paragraph">
+              <wp:posOffset>355600</wp:posOffset>
+            </wp:positionV>
+            <wp:extent cx="5324475" cy="4819650"/>
+            <wp:effectExtent l="0" t="0" r="9525" b="0"/>
+            <wp:wrapTopAndBottom/>
+            <wp:docPr id="180179662" name="Image 1"/>
+            <wp:cNvGraphicFramePr>
+              <a:graphicFrameLocks xmlns:a="http://schemas.openxmlformats.org/drawingml/2006/main" noChangeAspect="1"/>
+            </wp:cNvGraphicFramePr>
+            <a:graphic xmlns:a="http://schemas.openxmlformats.org/drawingml/2006/main">
+              <a:graphicData uri="http://schemas.openxmlformats.org/drawingml/2006/picture">
+                <pic:pic xmlns:pic="http://schemas.openxmlformats.org/drawingml/2006/picture">
+                  <pic:nvPicPr>
+                    <pic:cNvPr id="0" name="Picture 1"/>
+                    <pic:cNvPicPr>
+                      <a:picLocks noChangeAspect="1" noChangeArrowheads="1"/>
+                    </pic:cNvPicPr>
+                  </pic:nvPicPr>
+                  <pic:blipFill>
+                    <a:blip r:embed="rId8">
+                      <a:extLst>
+                        <a:ext uri="{28A0092B-C50C-407E-A947-70E740481C1C}">
+                          <a14:useLocalDpi xmlns:a14="http://schemas.microsoft.com/office/drawing/2010/main" val="0"/>
+                        </a:ext>
+                      </a:extLst>
+                    </a:blip>
+                    <a:srcRect/>
+                    <a:stretch>
+                      <a:fillRect/>
+                    </a:stretch>
+                  </pic:blipFill>
+                  <pic:spPr bwMode="auto">
+                    <a:xfrm>
+                      <a:off x="0" y="0"/>
+                      <a:ext cx="5324475" cy="4819650"/>
+                    </a:xfrm>
+                    <a:prstGeom prst="rect">
+                      <a:avLst/>
+                    </a:prstGeom>
+                    <a:noFill/>
+                    <a:ln>
+                      <a:noFill/>
+                    </a:ln>
+                  </pic:spPr>
+                </pic:pic>
+              </a:graphicData>
+            </a:graphic>
+          </wp:anchor>
+        </w:drawing>
+      </w:r>
     </w:p>
     <w:p>
       <w:pPr>
+        <w:rPr>
+          <w:rFonts w:ascii="Cascadia Mono SemiBold" w:eastAsiaTheme="majorEastAsia" w:hAnsi="Cascadia Mono SemiBold" w:cstheme="majorBidi"/>
+          <w:b/>
+          <w:color w:val="000000" w:themeColor="text1"/>
+          <w:sz w:val="28"/>
+          <w:szCs w:val="26"/>
+        </w:rPr>
+      </w:pPr>
+      <w:r>
+        <w:br w:type="page"/>
+      </w:r>
+    </w:p>
+    <w:p>
+      <w:pPr>
         <w:pStyle w:val="Titre2"/>
       </w:pPr>
+      <w:r>
+        <w:lastRenderedPageBreak/>
+        <w:t>Introduction</w:t>
+      </w:r>
+      <w:r>
+        <w:t> </w:t>
+      </w:r>
+    </w:p>
+    <w:p>
+      <w:r>
+        <w:t>Le projet avait pour objectif de réaliser une version fonctionnelle du jeu Snake en JavaScript, avec affichage et interaction via un canevas HTML. La structure de fichiers était déjà en place (snake.js, food.js, controls.js, collision.js, score.js, main.js), et a été progressivement complétée afin d’implémenter toutes les fonctionnalités nécessaires : déplacement du serpent, gestion de la nourriture, collisions, score et amélioration des contrôles.</w:t>
+      </w:r>
+    </w:p>
+    <w:p>
+      <w:pPr>
+        <w:pStyle w:val="Titre2"/>
+      </w:pPr>
+      <w:r>
+        <w:t>Étapes de développement</w:t>
+      </w:r>
+    </w:p>
+    <w:p/>
+    <w:p>
+      <w:pPr>
+        <w:pStyle w:val="Titre3"/>
+        <w:numPr>
+          <w:ilvl w:val="0"/>
+          <w:numId w:val="4"/>
+        </w:numPr>
+      </w:pPr>
+      <w:r>
+        <w:t>Initialisation et déplacement du serpent</w:t>
+      </w:r>
+    </w:p>
+    <w:p>
+      <w:r>
+        <w:t xml:space="preserve">Le serpent est initialisé avec trois segments : une tête et deux éléments de queue. Chaque segment est représenté par des coordonnées x et y. Le déplacement est géré par la fonction </w:t>
+      </w:r>
+      <w:proofErr w:type="spellStart"/>
+      <w:proofErr w:type="gramStart"/>
+      <w:r>
+        <w:t>moveSnake</w:t>
+      </w:r>
+      <w:proofErr w:type="spellEnd"/>
+      <w:r>
+        <w:t>(</w:t>
+      </w:r>
+      <w:proofErr w:type="gramEnd"/>
+      <w:r>
+        <w:t>), qui crée une nouvelle tête en fonction de la direction choisie et l’ajoute au début du tableau représentant le serpent :</w:t>
+      </w:r>
+    </w:p>
+    <w:p>
+      <w:pPr>
+        <w:rPr>
+          <w:rStyle w:val="Titre3Car"/>
+        </w:rPr>
+      </w:pPr>
+      <w:r>
+        <w:t>Ce mécanisme permet de faire avancer la tête et de faire suivre le reste du corps.</w:t>
+      </w:r>
+      <w:r>
+        <w:br/>
+      </w:r>
+      <w:r>
+        <w:br/>
+      </w:r>
+      <w:r>
+        <w:rPr>
+          <w:noProof/>
+        </w:rPr>
+        <w:drawing>
+          <wp:anchor distT="0" distB="0" distL="114300" distR="114300" simplePos="0" relativeHeight="251659264" behindDoc="0" locked="0" layoutInCell="1" allowOverlap="1" wp14:anchorId="20FD487F" wp14:editId="576BC89B">
+            <wp:simplePos x="0" y="0"/>
+            <wp:positionH relativeFrom="column">
+              <wp:posOffset>-4445</wp:posOffset>
+            </wp:positionH>
+            <wp:positionV relativeFrom="paragraph">
+              <wp:posOffset>4445</wp:posOffset>
+            </wp:positionV>
+            <wp:extent cx="3695700" cy="1828800"/>
+            <wp:effectExtent l="0" t="0" r="0" b="0"/>
+            <wp:wrapTopAndBottom/>
+            <wp:docPr id="1623819507" name="Image 2"/>
+            <wp:cNvGraphicFramePr>
+              <a:graphicFrameLocks xmlns:a="http://schemas.openxmlformats.org/drawingml/2006/main" noChangeAspect="1"/>
+            </wp:cNvGraphicFramePr>
+            <a:graphic xmlns:a="http://schemas.openxmlformats.org/drawingml/2006/main">
+              <a:graphicData uri="http://schemas.openxmlformats.org/drawingml/2006/picture">
+                <pic:pic xmlns:pic="http://schemas.openxmlformats.org/drawingml/2006/picture">
+                  <pic:nvPicPr>
+                    <pic:cNvPr id="0" name="Picture 2"/>
+                    <pic:cNvPicPr>
+                      <a:picLocks noChangeAspect="1" noChangeArrowheads="1"/>
+                    </pic:cNvPicPr>
+                  </pic:nvPicPr>
+                  <pic:blipFill>
+                    <a:blip r:embed="rId9">
+                      <a:extLst>
+                        <a:ext uri="{28A0092B-C50C-407E-A947-70E740481C1C}">
+                          <a14:useLocalDpi xmlns:a14="http://schemas.microsoft.com/office/drawing/2010/main" val="0"/>
+                        </a:ext>
+                      </a:extLst>
+                    </a:blip>
+                    <a:srcRect/>
+                    <a:stretch>
+                      <a:fillRect/>
+                    </a:stretch>
+                  </pic:blipFill>
+                  <pic:spPr bwMode="auto">
+                    <a:xfrm>
+                      <a:off x="0" y="0"/>
+                      <a:ext cx="3695700" cy="1828800"/>
+                    </a:xfrm>
+                    <a:prstGeom prst="rect">
+                      <a:avLst/>
+                    </a:prstGeom>
+                    <a:noFill/>
+                    <a:ln>
+                      <a:noFill/>
+                    </a:ln>
+                  </pic:spPr>
+                </pic:pic>
+              </a:graphicData>
+            </a:graphic>
+          </wp:anchor>
+        </w:drawing>
+      </w:r>
+      <w:r>
+        <w:br/>
+      </w:r>
+      <w:r>
+        <w:rPr>
+          <w:rStyle w:val="Titre3Car"/>
+        </w:rPr>
+        <w:t>2. Gestion de la queue et distinction visuelle</w:t>
+      </w:r>
+    </w:p>
+    <w:p>
+      <w:r>
+        <w:rPr>
+          <w:noProof/>
+        </w:rPr>
+        <w:drawing>
+          <wp:anchor distT="0" distB="0" distL="114300" distR="114300" simplePos="0" relativeHeight="251660288" behindDoc="0" locked="0" layoutInCell="1" allowOverlap="1" wp14:anchorId="026CE8DE" wp14:editId="0598B2A1">
+            <wp:simplePos x="0" y="0"/>
+            <wp:positionH relativeFrom="margin">
+              <wp:align>left</wp:align>
+            </wp:positionH>
+            <wp:positionV relativeFrom="paragraph">
+              <wp:posOffset>574040</wp:posOffset>
+            </wp:positionV>
+            <wp:extent cx="3429000" cy="1644650"/>
+            <wp:effectExtent l="0" t="0" r="0" b="0"/>
+            <wp:wrapSquare wrapText="bothSides"/>
+            <wp:docPr id="1427221217" name="Image 1"/>
+            <wp:cNvGraphicFramePr>
+              <a:graphicFrameLocks xmlns:a="http://schemas.openxmlformats.org/drawingml/2006/main" noChangeAspect="1"/>
+            </wp:cNvGraphicFramePr>
+            <a:graphic xmlns:a="http://schemas.openxmlformats.org/drawingml/2006/main">
+              <a:graphicData uri="http://schemas.openxmlformats.org/drawingml/2006/picture">
+                <pic:pic xmlns:pic="http://schemas.openxmlformats.org/drawingml/2006/picture">
+                  <pic:nvPicPr>
+                    <pic:cNvPr id="0" name="Picture 1"/>
+                    <pic:cNvPicPr>
+                      <a:picLocks noChangeAspect="1" noChangeArrowheads="1"/>
+                    </pic:cNvPicPr>
+                  </pic:nvPicPr>
+                  <pic:blipFill>
+                    <a:blip r:embed="rId10">
+                      <a:extLst>
+                        <a:ext uri="{28A0092B-C50C-407E-A947-70E740481C1C}">
+                          <a14:useLocalDpi xmlns:a14="http://schemas.microsoft.com/office/drawing/2010/main" val="0"/>
+                        </a:ext>
+                      </a:extLst>
+                    </a:blip>
+                    <a:srcRect/>
+                    <a:stretch>
+                      <a:fillRect/>
+                    </a:stretch>
+                  </pic:blipFill>
+                  <pic:spPr bwMode="auto">
+                    <a:xfrm>
+                      <a:off x="0" y="0"/>
+                      <a:ext cx="3429000" cy="1644650"/>
+                    </a:xfrm>
+                    <a:prstGeom prst="rect">
+                      <a:avLst/>
+                    </a:prstGeom>
+                    <a:noFill/>
+                    <a:ln>
+                      <a:noFill/>
+                    </a:ln>
+                  </pic:spPr>
+                </pic:pic>
+              </a:graphicData>
+            </a:graphic>
+          </wp:anchor>
+        </w:drawing>
+      </w:r>
+      <w:r>
+        <w:t xml:space="preserve">Pour éviter que le serpent ne grandisse indéfiniment, la méthode </w:t>
+      </w:r>
+      <w:proofErr w:type="spellStart"/>
+      <w:proofErr w:type="gramStart"/>
+      <w:r>
+        <w:t>snake.pop</w:t>
+      </w:r>
+      <w:proofErr w:type="spellEnd"/>
+      <w:r>
+        <w:t>(</w:t>
+      </w:r>
+      <w:proofErr w:type="gramEnd"/>
+      <w:r>
+        <w:t>) a été ajoutée. Elle retire le dernier segment à chaque déplacement, créant l’illusion que la queue suit naturellement la tête.</w:t>
+      </w:r>
+      <w:r>
+        <w:br/>
+        <w:t>De plus, la tête a été distinguée visuellement grâce à une couleur verte plus foncée, tandis que les segments de la queue sont en vert clair.</w:t>
+      </w:r>
+    </w:p>
+    <w:p>
+      <w:r>
+        <w:br w:type="page"/>
+      </w:r>
+    </w:p>
+    <w:p>
+      <w:pPr>
+        <w:pStyle w:val="Titre3"/>
+        <w:numPr>
+          <w:ilvl w:val="0"/>
+          <w:numId w:val="4"/>
+        </w:numPr>
+      </w:pPr>
+      <w:r>
+        <w:lastRenderedPageBreak/>
+        <w:t>Nourriture et croissance</w:t>
+      </w:r>
+    </w:p>
+    <w:p>
+      <w:pPr>
+        <w:ind w:left="360"/>
+      </w:pPr>
+      <w:r>
+        <w:t xml:space="preserve">La nourriture est générée aléatoirement sur la grille grâce à </w:t>
+      </w:r>
+      <w:proofErr w:type="spellStart"/>
+      <w:proofErr w:type="gramStart"/>
+      <w:r>
+        <w:t>generateFood</w:t>
+      </w:r>
+      <w:proofErr w:type="spellEnd"/>
+      <w:r>
+        <w:t>(</w:t>
+      </w:r>
+      <w:proofErr w:type="gramEnd"/>
+      <w:r>
+        <w:t xml:space="preserve">), puis affichée par </w:t>
+      </w:r>
+      <w:proofErr w:type="spellStart"/>
+      <w:r>
+        <w:t>drawFood</w:t>
+      </w:r>
+      <w:proofErr w:type="spellEnd"/>
+      <w:r>
+        <w:t>(). Lorsqu’une collision entre la tête du serpent et la nourriture</w:t>
+      </w:r>
+      <w:r>
+        <w:t xml:space="preserve"> </w:t>
+      </w:r>
+      <w:r>
+        <w:t xml:space="preserve">est </w:t>
+      </w:r>
+      <w:r>
+        <w:t>détectée</w:t>
+      </w:r>
+      <w:r>
+        <w:t xml:space="preserve"> (</w:t>
+      </w:r>
+      <w:r>
+        <w:t>lorsqu’ils partagent les mêmes cordonnées)</w:t>
+      </w:r>
+      <w:r>
+        <w:t xml:space="preserve">, </w:t>
+      </w:r>
+      <w:proofErr w:type="spellStart"/>
+      <w:r>
+        <w:t>snake.pop</w:t>
+      </w:r>
+      <w:proofErr w:type="spellEnd"/>
+      <w:r>
+        <w:t xml:space="preserve"> ne s’exécute pas</w:t>
+      </w:r>
+      <w:r>
+        <w:t xml:space="preserve"> et le serpent grandit</w:t>
+      </w:r>
+      <w:r>
+        <w:t>, et une nouvelle pomme est générée</w:t>
+      </w:r>
+      <w:r>
+        <w:br/>
+      </w:r>
+      <w:r>
+        <w:br/>
+      </w:r>
+      <w:r>
+        <w:rPr>
+          <w:noProof/>
+        </w:rPr>
+        <w:drawing>
+          <wp:inline distT="0" distB="0" distL="0" distR="0" wp14:anchorId="35CA8CE3" wp14:editId="6950D24B">
+            <wp:extent cx="3438525" cy="1304925"/>
+            <wp:effectExtent l="0" t="0" r="9525" b="9525"/>
+            <wp:docPr id="1855778655" name="Image 2"/>
+            <wp:cNvGraphicFramePr>
+              <a:graphicFrameLocks xmlns:a="http://schemas.openxmlformats.org/drawingml/2006/main" noChangeAspect="1"/>
+            </wp:cNvGraphicFramePr>
+            <a:graphic xmlns:a="http://schemas.openxmlformats.org/drawingml/2006/main">
+              <a:graphicData uri="http://schemas.openxmlformats.org/drawingml/2006/picture">
+                <pic:pic xmlns:pic="http://schemas.openxmlformats.org/drawingml/2006/picture">
+                  <pic:nvPicPr>
+                    <pic:cNvPr id="0" name="Picture 2"/>
+                    <pic:cNvPicPr>
+                      <a:picLocks noChangeAspect="1" noChangeArrowheads="1"/>
+                    </pic:cNvPicPr>
+                  </pic:nvPicPr>
+                  <pic:blipFill>
+                    <a:blip r:embed="rId11">
+                      <a:extLst>
+                        <a:ext uri="{28A0092B-C50C-407E-A947-70E740481C1C}">
+                          <a14:useLocalDpi xmlns:a14="http://schemas.microsoft.com/office/drawing/2010/main" val="0"/>
+                        </a:ext>
+                      </a:extLst>
+                    </a:blip>
+                    <a:srcRect/>
+                    <a:stretch>
+                      <a:fillRect/>
+                    </a:stretch>
+                  </pic:blipFill>
+                  <pic:spPr bwMode="auto">
+                    <a:xfrm>
+                      <a:off x="0" y="0"/>
+                      <a:ext cx="3438525" cy="1304925"/>
+                    </a:xfrm>
+                    <a:prstGeom prst="rect">
+                      <a:avLst/>
+                    </a:prstGeom>
+                    <a:noFill/>
+                    <a:ln>
+                      <a:noFill/>
+                    </a:ln>
+                  </pic:spPr>
+                </pic:pic>
+              </a:graphicData>
+            </a:graphic>
+          </wp:inline>
+        </w:drawing>
+      </w:r>
     </w:p>
     <w:sectPr>
-      <w:headerReference w:type="even" r:id="rId8"/>
-      <w:headerReference w:type="default" r:id="rId9"/>
-      <w:footerReference w:type="even" r:id="rId10"/>
-      <w:footerReference w:type="default" r:id="rId11"/>
-      <w:headerReference w:type="first" r:id="rId12"/>
-      <w:footerReference w:type="first" r:id="rId13"/>
+      <w:headerReference w:type="even" r:id="rId12"/>
+      <w:headerReference w:type="default" r:id="rId13"/>
+      <w:footerReference w:type="even" r:id="rId14"/>
+      <w:footerReference w:type="default" r:id="rId15"/>
+      <w:headerReference w:type="first" r:id="rId16"/>
+      <w:footerReference w:type="first" r:id="rId17"/>
       <w:pgSz w:w="11906" w:h="16838"/>
       <w:pgMar w:top="1417" w:right="1417" w:bottom="142" w:left="1417" w:header="708" w:footer="0" w:gutter="0"/>
       <w:cols w:space="708"/>
@@ -340,7 +778,7 @@
             <w:rPr>
               <w:noProof/>
             </w:rPr>
-            <w:t>01.09.2025 09:02:00</w:t>
+            <w:t>29.09.2025 10:37:00</w:t>
           </w:r>
           <w:r>
             <w:rPr>
@@ -402,9 +840,11 @@
           <w:pPr>
             <w:pStyle w:val="Pieddepage"/>
           </w:pPr>
+          <w:proofErr w:type="spellStart"/>
           <w:r>
             <w:t>P_Bulles_Bartou_Rayan</w:t>
           </w:r>
+          <w:proofErr w:type="spellEnd"/>
         </w:p>
       </w:tc>
     </w:tr>
@@ -518,11 +958,16 @@
             <w:pStyle w:val="En-tte"/>
             <w:jc w:val="center"/>
           </w:pPr>
+          <w:proofErr w:type="spellStart"/>
           <w:r>
             <w:t>P_B</w:t>
           </w:r>
           <w:r>
-            <w:t>ulles DEV-PPT</w:t>
+            <w:t>ulles</w:t>
+          </w:r>
+          <w:proofErr w:type="spellEnd"/>
+          <w:r>
+            <w:t xml:space="preserve"> DEV-PPT</w:t>
           </w:r>
           <w:r>
             <w:t xml:space="preserve"> : </w:t>
@@ -688,6 +1133,95 @@
     </w:lvl>
   </w:abstractNum>
   <w:abstractNum w:abstractNumId="1" w15:restartNumberingAfterBreak="0">
+    <w:nsid w:val="2AB36111"/>
+    <w:multiLevelType w:val="hybridMultilevel"/>
+    <w:tmpl w:val="17380D76"/>
+    <w:lvl w:ilvl="0" w:tplc="F4002DFA">
+      <w:start w:val="1"/>
+      <w:numFmt w:val="decimal"/>
+      <w:lvlText w:val="%1."/>
+      <w:lvlJc w:val="left"/>
+      <w:pPr>
+        <w:ind w:left="780" w:hanging="420"/>
+      </w:pPr>
+      <w:rPr>
+        <w:rFonts w:hint="default"/>
+      </w:rPr>
+    </w:lvl>
+    <w:lvl w:ilvl="1" w:tplc="100C0019" w:tentative="1">
+      <w:start w:val="1"/>
+      <w:numFmt w:val="lowerLetter"/>
+      <w:lvlText w:val="%2."/>
+      <w:lvlJc w:val="left"/>
+      <w:pPr>
+        <w:ind w:left="1440" w:hanging="360"/>
+      </w:pPr>
+    </w:lvl>
+    <w:lvl w:ilvl="2" w:tplc="100C001B" w:tentative="1">
+      <w:start w:val="1"/>
+      <w:numFmt w:val="lowerRoman"/>
+      <w:lvlText w:val="%3."/>
+      <w:lvlJc w:val="right"/>
+      <w:pPr>
+        <w:ind w:left="2160" w:hanging="180"/>
+      </w:pPr>
+    </w:lvl>
+    <w:lvl w:ilvl="3" w:tplc="100C000F" w:tentative="1">
+      <w:start w:val="1"/>
+      <w:numFmt w:val="decimal"/>
+      <w:lvlText w:val="%4."/>
+      <w:lvlJc w:val="left"/>
+      <w:pPr>
+        <w:ind w:left="2880" w:hanging="360"/>
+      </w:pPr>
+    </w:lvl>
+    <w:lvl w:ilvl="4" w:tplc="100C0019" w:tentative="1">
+      <w:start w:val="1"/>
+      <w:numFmt w:val="lowerLetter"/>
+      <w:lvlText w:val="%5."/>
+      <w:lvlJc w:val="left"/>
+      <w:pPr>
+        <w:ind w:left="3600" w:hanging="360"/>
+      </w:pPr>
+    </w:lvl>
+    <w:lvl w:ilvl="5" w:tplc="100C001B" w:tentative="1">
+      <w:start w:val="1"/>
+      <w:numFmt w:val="lowerRoman"/>
+      <w:lvlText w:val="%6."/>
+      <w:lvlJc w:val="right"/>
+      <w:pPr>
+        <w:ind w:left="4320" w:hanging="180"/>
+      </w:pPr>
+    </w:lvl>
+    <w:lvl w:ilvl="6" w:tplc="100C000F" w:tentative="1">
+      <w:start w:val="1"/>
+      <w:numFmt w:val="decimal"/>
+      <w:lvlText w:val="%7."/>
+      <w:lvlJc w:val="left"/>
+      <w:pPr>
+        <w:ind w:left="5040" w:hanging="360"/>
+      </w:pPr>
+    </w:lvl>
+    <w:lvl w:ilvl="7" w:tplc="100C0019" w:tentative="1">
+      <w:start w:val="1"/>
+      <w:numFmt w:val="lowerLetter"/>
+      <w:lvlText w:val="%8."/>
+      <w:lvlJc w:val="left"/>
+      <w:pPr>
+        <w:ind w:left="5760" w:hanging="360"/>
+      </w:pPr>
+    </w:lvl>
+    <w:lvl w:ilvl="8" w:tplc="100C001B" w:tentative="1">
+      <w:start w:val="1"/>
+      <w:numFmt w:val="lowerRoman"/>
+      <w:lvlText w:val="%9."/>
+      <w:lvlJc w:val="right"/>
+      <w:pPr>
+        <w:ind w:left="6480" w:hanging="180"/>
+      </w:pPr>
+    </w:lvl>
+  </w:abstractNum>
+  <w:abstractNum w:abstractNumId="2" w15:restartNumberingAfterBreak="0">
     <w:nsid w:val="3ED35315"/>
     <w:multiLevelType w:val="hybridMultilevel"/>
     <w:tmpl w:val="11FC4718"/>
@@ -800,7 +1334,7 @@
       </w:rPr>
     </w:lvl>
   </w:abstractNum>
-  <w:abstractNum w:abstractNumId="2" w15:restartNumberingAfterBreak="0">
+  <w:abstractNum w:abstractNumId="3" w15:restartNumberingAfterBreak="0">
     <w:nsid w:val="46F153D3"/>
     <w:multiLevelType w:val="hybridMultilevel"/>
     <w:tmpl w:val="7806F494"/>
@@ -913,13 +1447,16 @@
     </w:lvl>
   </w:abstractNum>
   <w:num w:numId="1" w16cid:durableId="435754316">
-    <w:abstractNumId w:val="1"/>
+    <w:abstractNumId w:val="2"/>
   </w:num>
   <w:num w:numId="2" w16cid:durableId="1052775225">
     <w:abstractNumId w:val="0"/>
   </w:num>
   <w:num w:numId="3" w16cid:durableId="1572764605">
-    <w:abstractNumId w:val="2"/>
+    <w:abstractNumId w:val="3"/>
+  </w:num>
+  <w:num w:numId="4" w16cid:durableId="1783764705">
+    <w:abstractNumId w:val="1"/>
   </w:num>
 </w:numbering>
 </file>
@@ -1390,7 +1927,6 @@
   <w:style w:type="character" w:default="1" w:styleId="Policepardfaut">
     <w:name w:val="Default Paragraph Font"/>
     <w:uiPriority w:val="1"/>
-    <w:semiHidden/>
     <w:unhideWhenUsed/>
   </w:style>
   <w:style w:type="table" w:default="1" w:styleId="TableauNormal">

</xml_diff>

<commit_message>
feat(timer.js): added the timer
added the timer and it's inclusion in the gameover screen
</commit_message>
<xml_diff>
--- a/doc/P_Bulles_Bartou_Rayan.docx
+++ b/doc/P_Bulles_Bartou_Rayan.docx
@@ -384,16 +384,10 @@
         <w:t xml:space="preserve"> </w:t>
       </w:r>
       <w:r>
-        <w:t xml:space="preserve">est </w:t>
-      </w:r>
-      <w:r>
-        <w:t>détectée</w:t>
-      </w:r>
-      <w:r>
-        <w:t xml:space="preserve"> (</w:t>
-      </w:r>
-      <w:r>
-        <w:t>lorsqu’ils partagent les mêmes cordonnées)</w:t>
+        <w:t>est détectée</w:t>
+      </w:r>
+      <w:r>
+        <w:t xml:space="preserve"> (lorsqu’ils partagent les mêmes cordonnées)</w:t>
       </w:r>
       <w:r>
         <w:t xml:space="preserve">, </w:t>
@@ -472,6 +466,16 @@
         </w:drawing>
       </w:r>
     </w:p>
+    <w:p>
+      <w:pPr>
+        <w:ind w:left="360"/>
+      </w:pPr>
+    </w:p>
+    <w:p>
+      <w:pPr>
+        <w:ind w:left="360"/>
+      </w:pPr>
+    </w:p>
     <w:sectPr>
       <w:headerReference w:type="even" r:id="rId12"/>
       <w:headerReference w:type="default" r:id="rId13"/>
@@ -554,27 +558,14 @@
           <w:r>
             <w:t xml:space="preserve">Auteur : </w:t>
           </w:r>
-          <w:r>
-            <w:fldChar w:fldCharType="begin"/>
-          </w:r>
-          <w:r>
-            <w:instrText xml:space="preserve"> AUTHOR   \* MERGEFORMAT </w:instrText>
-          </w:r>
-          <w:r>
-            <w:fldChar w:fldCharType="separate"/>
-          </w:r>
-          <w:r>
-            <w:rPr>
-              <w:noProof/>
-            </w:rPr>
-            <w:t>Rayan Bartou</w:t>
-          </w:r>
-          <w:r>
-            <w:rPr>
-              <w:noProof/>
-            </w:rPr>
-            <w:fldChar w:fldCharType="end"/>
-          </w:r>
+          <w:fldSimple w:instr=" AUTHOR   \* MERGEFORMAT ">
+            <w:r>
+              <w:rPr>
+                <w:noProof/>
+              </w:rPr>
+              <w:t>Rayan Bartou</w:t>
+            </w:r>
+          </w:fldSimple>
         </w:p>
       </w:tc>
       <w:tc>
@@ -741,51 +732,25 @@
           <w:r>
             <w:t xml:space="preserve">Version : </w:t>
           </w:r>
-          <w:r>
-            <w:fldChar w:fldCharType="begin"/>
-          </w:r>
-          <w:r>
-            <w:instrText xml:space="preserve"> REVNUM  \* Arabic  \* MERGEFORMAT </w:instrText>
-          </w:r>
-          <w:r>
-            <w:fldChar w:fldCharType="separate"/>
-          </w:r>
-          <w:r>
-            <w:rPr>
-              <w:noProof/>
-            </w:rPr>
-            <w:t>1</w:t>
-          </w:r>
-          <w:r>
-            <w:rPr>
-              <w:noProof/>
-            </w:rPr>
-            <w:fldChar w:fldCharType="end"/>
-          </w:r>
+          <w:fldSimple w:instr=" REVNUM  \* Arabic  \* MERGEFORMAT ">
+            <w:r>
+              <w:rPr>
+                <w:noProof/>
+              </w:rPr>
+              <w:t>1</w:t>
+            </w:r>
+          </w:fldSimple>
           <w:r>
             <w:t xml:space="preserve"> du </w:t>
           </w:r>
-          <w:r>
-            <w:fldChar w:fldCharType="begin"/>
-          </w:r>
-          <w:r>
-            <w:instrText xml:space="preserve"> SAVEDATE   \* MERGEFORMAT </w:instrText>
-          </w:r>
-          <w:r>
-            <w:fldChar w:fldCharType="separate"/>
-          </w:r>
-          <w:r>
-            <w:rPr>
-              <w:noProof/>
-            </w:rPr>
-            <w:t>29.09.2025 10:37:00</w:t>
-          </w:r>
-          <w:r>
-            <w:rPr>
-              <w:noProof/>
-            </w:rPr>
-            <w:fldChar w:fldCharType="end"/>
-          </w:r>
+          <w:fldSimple w:instr=" SAVEDATE   \* MERGEFORMAT ">
+            <w:r>
+              <w:rPr>
+                <w:noProof/>
+              </w:rPr>
+              <w:t>29.09.2025 10:43:00</w:t>
+            </w:r>
+          </w:fldSimple>
         </w:p>
       </w:tc>
       <w:tc>
@@ -1927,6 +1892,7 @@
   <w:style w:type="character" w:default="1" w:styleId="Policepardfaut">
     <w:name w:val="Default Paragraph Font"/>
     <w:uiPriority w:val="1"/>
+    <w:semiHidden/>
     <w:unhideWhenUsed/>
   </w:style>
   <w:style w:type="table" w:default="1" w:styleId="TableauNormal">

</xml_diff>

<commit_message>
feat(pause):added pausing and pausetimer
</commit_message>
<xml_diff>
--- a/doc/P_Bulles_Bartou_Rayan.docx
+++ b/doc/P_Bulles_Bartou_Rayan.docx
@@ -6,6 +6,7 @@
       <w:pPr>
         <w:pStyle w:val="Titre1"/>
       </w:pPr>
+      <w:bookmarkStart w:id="0" w:name="_Toc212816030"/>
       <w:proofErr w:type="spellStart"/>
       <w:r>
         <w:t>P_B</w:t>
@@ -23,6 +24,7 @@
       <w:r>
         <w:t>Snake</w:t>
       </w:r>
+      <w:bookmarkEnd w:id="0"/>
     </w:p>
     <w:p>
       <w:pPr>
@@ -33,6 +35,7 @@
       <w:pPr>
         <w:pStyle w:val="Titre2"/>
       </w:pPr>
+      <w:bookmarkStart w:id="1" w:name="_Toc212816031"/>
       <w:r>
         <w:rPr>
           <w:noProof/>
@@ -94,6 +97,7 @@
           </wp:anchor>
         </w:drawing>
       </w:r>
+      <w:bookmarkEnd w:id="1"/>
     </w:p>
     <w:p>
       <w:pPr>
@@ -109,43 +113,1012 @@
         <w:br w:type="page"/>
       </w:r>
     </w:p>
+    <w:sdt>
+      <w:sdtPr>
+        <w:rPr>
+          <w:lang w:val="fr-FR"/>
+        </w:rPr>
+        <w:id w:val="-822509307"/>
+        <w:docPartObj>
+          <w:docPartGallery w:val="Table of Contents"/>
+          <w:docPartUnique/>
+        </w:docPartObj>
+      </w:sdtPr>
+      <w:sdtEndPr>
+        <w:rPr>
+          <w:rFonts w:asciiTheme="minorHAnsi" w:eastAsiaTheme="minorHAnsi" w:hAnsiTheme="minorHAnsi" w:cstheme="minorBidi"/>
+          <w:b/>
+          <w:bCs/>
+          <w:color w:val="auto"/>
+          <w:sz w:val="22"/>
+          <w:szCs w:val="22"/>
+          <w:lang w:eastAsia="en-US"/>
+        </w:rPr>
+      </w:sdtEndPr>
+      <w:sdtContent>
+        <w:p>
+          <w:pPr>
+            <w:pStyle w:val="En-ttedetabledesmatires"/>
+          </w:pPr>
+          <w:r>
+            <w:rPr>
+              <w:lang w:val="fr-FR"/>
+            </w:rPr>
+            <w:t>Table des matières</w:t>
+          </w:r>
+        </w:p>
+        <w:p>
+          <w:pPr>
+            <w:pStyle w:val="TM1"/>
+            <w:tabs>
+              <w:tab w:val="right" w:leader="dot" w:pos="9062"/>
+            </w:tabs>
+            <w:rPr>
+              <w:rFonts w:eastAsiaTheme="minorEastAsia"/>
+              <w:noProof/>
+              <w:kern w:val="2"/>
+              <w:sz w:val="24"/>
+              <w:szCs w:val="24"/>
+              <w:lang w:eastAsia="fr-CH"/>
+              <w14:ligatures w14:val="standardContextual"/>
+            </w:rPr>
+          </w:pPr>
+          <w:r>
+            <w:fldChar w:fldCharType="begin"/>
+          </w:r>
+          <w:r>
+            <w:instrText xml:space="preserve"> TOC \o "1-3" \h \z \u </w:instrText>
+          </w:r>
+          <w:r>
+            <w:fldChar w:fldCharType="separate"/>
+          </w:r>
+          <w:hyperlink w:anchor="_Toc212816030" w:history="1">
+            <w:r>
+              <w:rPr>
+                <w:rStyle w:val="Lienhypertexte"/>
+                <w:noProof/>
+              </w:rPr>
+              <w:t>P_Bulles DEV-PPT : Snake</w:t>
+            </w:r>
+            <w:r>
+              <w:rPr>
+                <w:noProof/>
+                <w:webHidden/>
+              </w:rPr>
+              <w:tab/>
+            </w:r>
+            <w:r>
+              <w:rPr>
+                <w:noProof/>
+                <w:webHidden/>
+              </w:rPr>
+              <w:fldChar w:fldCharType="begin"/>
+            </w:r>
+            <w:r>
+              <w:rPr>
+                <w:noProof/>
+                <w:webHidden/>
+              </w:rPr>
+              <w:instrText xml:space="preserve"> PAGEREF _Toc212816030 \h </w:instrText>
+            </w:r>
+            <w:r>
+              <w:rPr>
+                <w:noProof/>
+                <w:webHidden/>
+              </w:rPr>
+            </w:r>
+            <w:r>
+              <w:rPr>
+                <w:noProof/>
+                <w:webHidden/>
+              </w:rPr>
+              <w:fldChar w:fldCharType="separate"/>
+            </w:r>
+            <w:r>
+              <w:rPr>
+                <w:noProof/>
+                <w:webHidden/>
+              </w:rPr>
+              <w:t>1</w:t>
+            </w:r>
+            <w:r>
+              <w:rPr>
+                <w:noProof/>
+                <w:webHidden/>
+              </w:rPr>
+              <w:fldChar w:fldCharType="end"/>
+            </w:r>
+          </w:hyperlink>
+        </w:p>
+        <w:p>
+          <w:pPr>
+            <w:pStyle w:val="TM2"/>
+            <w:tabs>
+              <w:tab w:val="right" w:leader="dot" w:pos="9062"/>
+            </w:tabs>
+            <w:rPr>
+              <w:rFonts w:eastAsiaTheme="minorEastAsia"/>
+              <w:noProof/>
+              <w:kern w:val="2"/>
+              <w:sz w:val="24"/>
+              <w:szCs w:val="24"/>
+              <w:lang w:eastAsia="fr-CH"/>
+              <w14:ligatures w14:val="standardContextual"/>
+            </w:rPr>
+          </w:pPr>
+          <w:hyperlink w:anchor="_Toc212816031" w:history="1">
+            <w:r>
+              <w:rPr>
+                <w:noProof/>
+                <w:webHidden/>
+              </w:rPr>
+              <w:tab/>
+            </w:r>
+            <w:r>
+              <w:rPr>
+                <w:noProof/>
+                <w:webHidden/>
+              </w:rPr>
+              <w:fldChar w:fldCharType="begin"/>
+            </w:r>
+            <w:r>
+              <w:rPr>
+                <w:noProof/>
+                <w:webHidden/>
+              </w:rPr>
+              <w:instrText xml:space="preserve"> PAGEREF _Toc212816031 \h </w:instrText>
+            </w:r>
+            <w:r>
+              <w:rPr>
+                <w:noProof/>
+                <w:webHidden/>
+              </w:rPr>
+            </w:r>
+            <w:r>
+              <w:rPr>
+                <w:noProof/>
+                <w:webHidden/>
+              </w:rPr>
+              <w:fldChar w:fldCharType="separate"/>
+            </w:r>
+            <w:r>
+              <w:rPr>
+                <w:noProof/>
+                <w:webHidden/>
+              </w:rPr>
+              <w:t>1</w:t>
+            </w:r>
+            <w:r>
+              <w:rPr>
+                <w:noProof/>
+                <w:webHidden/>
+              </w:rPr>
+              <w:fldChar w:fldCharType="end"/>
+            </w:r>
+          </w:hyperlink>
+        </w:p>
+        <w:p>
+          <w:pPr>
+            <w:pStyle w:val="TM2"/>
+            <w:tabs>
+              <w:tab w:val="right" w:leader="dot" w:pos="9062"/>
+            </w:tabs>
+            <w:rPr>
+              <w:rFonts w:eastAsiaTheme="minorEastAsia"/>
+              <w:noProof/>
+              <w:kern w:val="2"/>
+              <w:sz w:val="24"/>
+              <w:szCs w:val="24"/>
+              <w:lang w:eastAsia="fr-CH"/>
+              <w14:ligatures w14:val="standardContextual"/>
+            </w:rPr>
+          </w:pPr>
+          <w:hyperlink w:anchor="_Toc212816032" w:history="1">
+            <w:r>
+              <w:rPr>
+                <w:rStyle w:val="Lienhypertexte"/>
+                <w:noProof/>
+              </w:rPr>
+              <w:t>Introduction</w:t>
+            </w:r>
+            <w:r>
+              <w:rPr>
+                <w:noProof/>
+                <w:webHidden/>
+              </w:rPr>
+              <w:tab/>
+            </w:r>
+            <w:r>
+              <w:rPr>
+                <w:noProof/>
+                <w:webHidden/>
+              </w:rPr>
+              <w:fldChar w:fldCharType="begin"/>
+            </w:r>
+            <w:r>
+              <w:rPr>
+                <w:noProof/>
+                <w:webHidden/>
+              </w:rPr>
+              <w:instrText xml:space="preserve"> PAGEREF _Toc212816032 \h </w:instrText>
+            </w:r>
+            <w:r>
+              <w:rPr>
+                <w:noProof/>
+                <w:webHidden/>
+              </w:rPr>
+            </w:r>
+            <w:r>
+              <w:rPr>
+                <w:noProof/>
+                <w:webHidden/>
+              </w:rPr>
+              <w:fldChar w:fldCharType="separate"/>
+            </w:r>
+            <w:r>
+              <w:rPr>
+                <w:noProof/>
+                <w:webHidden/>
+              </w:rPr>
+              <w:t>3</w:t>
+            </w:r>
+            <w:r>
+              <w:rPr>
+                <w:noProof/>
+                <w:webHidden/>
+              </w:rPr>
+              <w:fldChar w:fldCharType="end"/>
+            </w:r>
+          </w:hyperlink>
+        </w:p>
+        <w:p>
+          <w:pPr>
+            <w:pStyle w:val="TM2"/>
+            <w:tabs>
+              <w:tab w:val="right" w:leader="dot" w:pos="9062"/>
+            </w:tabs>
+            <w:rPr>
+              <w:rFonts w:eastAsiaTheme="minorEastAsia"/>
+              <w:noProof/>
+              <w:kern w:val="2"/>
+              <w:sz w:val="24"/>
+              <w:szCs w:val="24"/>
+              <w:lang w:eastAsia="fr-CH"/>
+              <w14:ligatures w14:val="standardContextual"/>
+            </w:rPr>
+          </w:pPr>
+          <w:hyperlink w:anchor="_Toc212816033" w:history="1">
+            <w:r>
+              <w:rPr>
+                <w:rStyle w:val="Lienhypertexte"/>
+                <w:noProof/>
+              </w:rPr>
+              <w:t>Étapes de développement</w:t>
+            </w:r>
+            <w:r>
+              <w:rPr>
+                <w:noProof/>
+                <w:webHidden/>
+              </w:rPr>
+              <w:tab/>
+            </w:r>
+            <w:r>
+              <w:rPr>
+                <w:noProof/>
+                <w:webHidden/>
+              </w:rPr>
+              <w:fldChar w:fldCharType="begin"/>
+            </w:r>
+            <w:r>
+              <w:rPr>
+                <w:noProof/>
+                <w:webHidden/>
+              </w:rPr>
+              <w:instrText xml:space="preserve"> PAGEREF _Toc212816033 \h </w:instrText>
+            </w:r>
+            <w:r>
+              <w:rPr>
+                <w:noProof/>
+                <w:webHidden/>
+              </w:rPr>
+            </w:r>
+            <w:r>
+              <w:rPr>
+                <w:noProof/>
+                <w:webHidden/>
+              </w:rPr>
+              <w:fldChar w:fldCharType="separate"/>
+            </w:r>
+            <w:r>
+              <w:rPr>
+                <w:noProof/>
+                <w:webHidden/>
+              </w:rPr>
+              <w:t>3</w:t>
+            </w:r>
+            <w:r>
+              <w:rPr>
+                <w:noProof/>
+                <w:webHidden/>
+              </w:rPr>
+              <w:fldChar w:fldCharType="end"/>
+            </w:r>
+          </w:hyperlink>
+        </w:p>
+        <w:p>
+          <w:pPr>
+            <w:pStyle w:val="TM3"/>
+            <w:tabs>
+              <w:tab w:val="right" w:leader="dot" w:pos="9062"/>
+            </w:tabs>
+            <w:rPr>
+              <w:rFonts w:eastAsiaTheme="minorEastAsia"/>
+              <w:noProof/>
+              <w:kern w:val="2"/>
+              <w:sz w:val="24"/>
+              <w:szCs w:val="24"/>
+              <w:lang w:eastAsia="fr-CH"/>
+              <w14:ligatures w14:val="standardContextual"/>
+            </w:rPr>
+          </w:pPr>
+          <w:hyperlink w:anchor="_Toc212816034" w:history="1">
+            <w:r>
+              <w:rPr>
+                <w:rStyle w:val="Lienhypertexte"/>
+                <w:noProof/>
+              </w:rPr>
+              <w:t>Initialisation et déplacement du serpent</w:t>
+            </w:r>
+            <w:r>
+              <w:rPr>
+                <w:noProof/>
+                <w:webHidden/>
+              </w:rPr>
+              <w:tab/>
+            </w:r>
+            <w:r>
+              <w:rPr>
+                <w:noProof/>
+                <w:webHidden/>
+              </w:rPr>
+              <w:fldChar w:fldCharType="begin"/>
+            </w:r>
+            <w:r>
+              <w:rPr>
+                <w:noProof/>
+                <w:webHidden/>
+              </w:rPr>
+              <w:instrText xml:space="preserve"> PAGEREF _Toc212816034 \h </w:instrText>
+            </w:r>
+            <w:r>
+              <w:rPr>
+                <w:noProof/>
+                <w:webHidden/>
+              </w:rPr>
+            </w:r>
+            <w:r>
+              <w:rPr>
+                <w:noProof/>
+                <w:webHidden/>
+              </w:rPr>
+              <w:fldChar w:fldCharType="separate"/>
+            </w:r>
+            <w:r>
+              <w:rPr>
+                <w:noProof/>
+                <w:webHidden/>
+              </w:rPr>
+              <w:t>3</w:t>
+            </w:r>
+            <w:r>
+              <w:rPr>
+                <w:noProof/>
+                <w:webHidden/>
+              </w:rPr>
+              <w:fldChar w:fldCharType="end"/>
+            </w:r>
+          </w:hyperlink>
+        </w:p>
+        <w:p>
+          <w:pPr>
+            <w:pStyle w:val="TM3"/>
+            <w:tabs>
+              <w:tab w:val="right" w:leader="dot" w:pos="9062"/>
+            </w:tabs>
+            <w:rPr>
+              <w:rFonts w:eastAsiaTheme="minorEastAsia"/>
+              <w:noProof/>
+              <w:kern w:val="2"/>
+              <w:sz w:val="24"/>
+              <w:szCs w:val="24"/>
+              <w:lang w:eastAsia="fr-CH"/>
+              <w14:ligatures w14:val="standardContextual"/>
+            </w:rPr>
+          </w:pPr>
+          <w:hyperlink w:anchor="_Toc212816035" w:history="1">
+            <w:r>
+              <w:rPr>
+                <w:rStyle w:val="Lienhypertexte"/>
+                <w:noProof/>
+              </w:rPr>
+              <w:t>Nourriture et croissance</w:t>
+            </w:r>
+            <w:r>
+              <w:rPr>
+                <w:noProof/>
+                <w:webHidden/>
+              </w:rPr>
+              <w:tab/>
+            </w:r>
+            <w:r>
+              <w:rPr>
+                <w:noProof/>
+                <w:webHidden/>
+              </w:rPr>
+              <w:fldChar w:fldCharType="begin"/>
+            </w:r>
+            <w:r>
+              <w:rPr>
+                <w:noProof/>
+                <w:webHidden/>
+              </w:rPr>
+              <w:instrText xml:space="preserve"> PAGEREF _Toc212816035 \h </w:instrText>
+            </w:r>
+            <w:r>
+              <w:rPr>
+                <w:noProof/>
+                <w:webHidden/>
+              </w:rPr>
+            </w:r>
+            <w:r>
+              <w:rPr>
+                <w:noProof/>
+                <w:webHidden/>
+              </w:rPr>
+              <w:fldChar w:fldCharType="separate"/>
+            </w:r>
+            <w:r>
+              <w:rPr>
+                <w:noProof/>
+                <w:webHidden/>
+              </w:rPr>
+              <w:t>4</w:t>
+            </w:r>
+            <w:r>
+              <w:rPr>
+                <w:noProof/>
+                <w:webHidden/>
+              </w:rPr>
+              <w:fldChar w:fldCharType="end"/>
+            </w:r>
+          </w:hyperlink>
+        </w:p>
+        <w:p>
+          <w:pPr>
+            <w:pStyle w:val="TM3"/>
+            <w:tabs>
+              <w:tab w:val="right" w:leader="dot" w:pos="9062"/>
+            </w:tabs>
+            <w:rPr>
+              <w:rFonts w:eastAsiaTheme="minorEastAsia"/>
+              <w:noProof/>
+              <w:kern w:val="2"/>
+              <w:sz w:val="24"/>
+              <w:szCs w:val="24"/>
+              <w:lang w:eastAsia="fr-CH"/>
+              <w14:ligatures w14:val="standardContextual"/>
+            </w:rPr>
+          </w:pPr>
+          <w:hyperlink w:anchor="_Toc212816036" w:history="1">
+            <w:r>
+              <w:rPr>
+                <w:rStyle w:val="Lienhypertexte"/>
+                <w:noProof/>
+              </w:rPr>
+              <w:t>Gestion des collisions</w:t>
+            </w:r>
+            <w:r>
+              <w:rPr>
+                <w:noProof/>
+                <w:webHidden/>
+              </w:rPr>
+              <w:tab/>
+            </w:r>
+            <w:r>
+              <w:rPr>
+                <w:noProof/>
+                <w:webHidden/>
+              </w:rPr>
+              <w:fldChar w:fldCharType="begin"/>
+            </w:r>
+            <w:r>
+              <w:rPr>
+                <w:noProof/>
+                <w:webHidden/>
+              </w:rPr>
+              <w:instrText xml:space="preserve"> PAGEREF _Toc212816036 \h </w:instrText>
+            </w:r>
+            <w:r>
+              <w:rPr>
+                <w:noProof/>
+                <w:webHidden/>
+              </w:rPr>
+            </w:r>
+            <w:r>
+              <w:rPr>
+                <w:noProof/>
+                <w:webHidden/>
+              </w:rPr>
+              <w:fldChar w:fldCharType="separate"/>
+            </w:r>
+            <w:r>
+              <w:rPr>
+                <w:noProof/>
+                <w:webHidden/>
+              </w:rPr>
+              <w:t>4</w:t>
+            </w:r>
+            <w:r>
+              <w:rPr>
+                <w:noProof/>
+                <w:webHidden/>
+              </w:rPr>
+              <w:fldChar w:fldCharType="end"/>
+            </w:r>
+          </w:hyperlink>
+        </w:p>
+        <w:p>
+          <w:pPr>
+            <w:pStyle w:val="TM3"/>
+            <w:tabs>
+              <w:tab w:val="right" w:leader="dot" w:pos="9062"/>
+            </w:tabs>
+            <w:rPr>
+              <w:rFonts w:eastAsiaTheme="minorEastAsia"/>
+              <w:noProof/>
+              <w:kern w:val="2"/>
+              <w:sz w:val="24"/>
+              <w:szCs w:val="24"/>
+              <w:lang w:eastAsia="fr-CH"/>
+              <w14:ligatures w14:val="standardContextual"/>
+            </w:rPr>
+          </w:pPr>
+          <w:hyperlink w:anchor="_Toc212816037" w:history="1">
+            <w:r>
+              <w:rPr>
+                <w:rStyle w:val="Lienhypertexte"/>
+                <w:noProof/>
+              </w:rPr>
+              <w:t>Score et chronomètre</w:t>
+            </w:r>
+            <w:r>
+              <w:rPr>
+                <w:noProof/>
+                <w:webHidden/>
+              </w:rPr>
+              <w:tab/>
+            </w:r>
+            <w:r>
+              <w:rPr>
+                <w:noProof/>
+                <w:webHidden/>
+              </w:rPr>
+              <w:fldChar w:fldCharType="begin"/>
+            </w:r>
+            <w:r>
+              <w:rPr>
+                <w:noProof/>
+                <w:webHidden/>
+              </w:rPr>
+              <w:instrText xml:space="preserve"> PAGEREF _Toc212816037 \h </w:instrText>
+            </w:r>
+            <w:r>
+              <w:rPr>
+                <w:noProof/>
+                <w:webHidden/>
+              </w:rPr>
+            </w:r>
+            <w:r>
+              <w:rPr>
+                <w:noProof/>
+                <w:webHidden/>
+              </w:rPr>
+              <w:fldChar w:fldCharType="separate"/>
+            </w:r>
+            <w:r>
+              <w:rPr>
+                <w:noProof/>
+                <w:webHidden/>
+              </w:rPr>
+              <w:t>4</w:t>
+            </w:r>
+            <w:r>
+              <w:rPr>
+                <w:noProof/>
+                <w:webHidden/>
+              </w:rPr>
+              <w:fldChar w:fldCharType="end"/>
+            </w:r>
+          </w:hyperlink>
+        </w:p>
+        <w:p>
+          <w:pPr>
+            <w:pStyle w:val="TM3"/>
+            <w:tabs>
+              <w:tab w:val="right" w:leader="dot" w:pos="9062"/>
+            </w:tabs>
+            <w:rPr>
+              <w:rFonts w:eastAsiaTheme="minorEastAsia"/>
+              <w:noProof/>
+              <w:kern w:val="2"/>
+              <w:sz w:val="24"/>
+              <w:szCs w:val="24"/>
+              <w:lang w:eastAsia="fr-CH"/>
+              <w14:ligatures w14:val="standardContextual"/>
+            </w:rPr>
+          </w:pPr>
+          <w:hyperlink w:anchor="_Toc212816038" w:history="1">
+            <w:r>
+              <w:rPr>
+                <w:rStyle w:val="Lienhypertexte"/>
+                <w:noProof/>
+              </w:rPr>
+              <w:t>Gestion des contrôles et file d’attente des directions</w:t>
+            </w:r>
+            <w:r>
+              <w:rPr>
+                <w:noProof/>
+                <w:webHidden/>
+              </w:rPr>
+              <w:tab/>
+            </w:r>
+            <w:r>
+              <w:rPr>
+                <w:noProof/>
+                <w:webHidden/>
+              </w:rPr>
+              <w:fldChar w:fldCharType="begin"/>
+            </w:r>
+            <w:r>
+              <w:rPr>
+                <w:noProof/>
+                <w:webHidden/>
+              </w:rPr>
+              <w:instrText xml:space="preserve"> PAGEREF _Toc212816038 \h </w:instrText>
+            </w:r>
+            <w:r>
+              <w:rPr>
+                <w:noProof/>
+                <w:webHidden/>
+              </w:rPr>
+            </w:r>
+            <w:r>
+              <w:rPr>
+                <w:noProof/>
+                <w:webHidden/>
+              </w:rPr>
+              <w:fldChar w:fldCharType="separate"/>
+            </w:r>
+            <w:r>
+              <w:rPr>
+                <w:noProof/>
+                <w:webHidden/>
+              </w:rPr>
+              <w:t>5</w:t>
+            </w:r>
+            <w:r>
+              <w:rPr>
+                <w:noProof/>
+                <w:webHidden/>
+              </w:rPr>
+              <w:fldChar w:fldCharType="end"/>
+            </w:r>
+          </w:hyperlink>
+        </w:p>
+        <w:p>
+          <w:pPr>
+            <w:pStyle w:val="TM3"/>
+            <w:tabs>
+              <w:tab w:val="right" w:leader="dot" w:pos="9062"/>
+            </w:tabs>
+            <w:rPr>
+              <w:rFonts w:eastAsiaTheme="minorEastAsia"/>
+              <w:noProof/>
+              <w:kern w:val="2"/>
+              <w:sz w:val="24"/>
+              <w:szCs w:val="24"/>
+              <w:lang w:eastAsia="fr-CH"/>
+              <w14:ligatures w14:val="standardContextual"/>
+            </w:rPr>
+          </w:pPr>
+          <w:hyperlink w:anchor="_Toc212816039" w:history="1">
+            <w:r>
+              <w:rPr>
+                <w:rStyle w:val="Lienhypertexte"/>
+                <w:noProof/>
+              </w:rPr>
+              <w:t>Boucle de jeu et rendu graphique</w:t>
+            </w:r>
+            <w:r>
+              <w:rPr>
+                <w:noProof/>
+                <w:webHidden/>
+              </w:rPr>
+              <w:tab/>
+            </w:r>
+            <w:r>
+              <w:rPr>
+                <w:noProof/>
+                <w:webHidden/>
+              </w:rPr>
+              <w:fldChar w:fldCharType="begin"/>
+            </w:r>
+            <w:r>
+              <w:rPr>
+                <w:noProof/>
+                <w:webHidden/>
+              </w:rPr>
+              <w:instrText xml:space="preserve"> PAGEREF _Toc212816039 \h </w:instrText>
+            </w:r>
+            <w:r>
+              <w:rPr>
+                <w:noProof/>
+                <w:webHidden/>
+              </w:rPr>
+            </w:r>
+            <w:r>
+              <w:rPr>
+                <w:noProof/>
+                <w:webHidden/>
+              </w:rPr>
+              <w:fldChar w:fldCharType="separate"/>
+            </w:r>
+            <w:r>
+              <w:rPr>
+                <w:noProof/>
+                <w:webHidden/>
+              </w:rPr>
+              <w:t>5</w:t>
+            </w:r>
+            <w:r>
+              <w:rPr>
+                <w:noProof/>
+                <w:webHidden/>
+              </w:rPr>
+              <w:fldChar w:fldCharType="end"/>
+            </w:r>
+          </w:hyperlink>
+        </w:p>
+        <w:p>
+          <w:pPr>
+            <w:pStyle w:val="TM2"/>
+            <w:tabs>
+              <w:tab w:val="right" w:leader="dot" w:pos="9062"/>
+            </w:tabs>
+            <w:rPr>
+              <w:rFonts w:eastAsiaTheme="minorEastAsia"/>
+              <w:noProof/>
+              <w:kern w:val="2"/>
+              <w:sz w:val="24"/>
+              <w:szCs w:val="24"/>
+              <w:lang w:eastAsia="fr-CH"/>
+              <w14:ligatures w14:val="standardContextual"/>
+            </w:rPr>
+          </w:pPr>
+          <w:hyperlink w:anchor="_Toc212816040" w:history="1">
+            <w:r>
+              <w:rPr>
+                <w:rStyle w:val="Lienhypertexte"/>
+                <w:noProof/>
+              </w:rPr>
+              <w:t>Résultats et bilan</w:t>
+            </w:r>
+            <w:r>
+              <w:rPr>
+                <w:noProof/>
+                <w:webHidden/>
+              </w:rPr>
+              <w:tab/>
+            </w:r>
+            <w:r>
+              <w:rPr>
+                <w:noProof/>
+                <w:webHidden/>
+              </w:rPr>
+              <w:fldChar w:fldCharType="begin"/>
+            </w:r>
+            <w:r>
+              <w:rPr>
+                <w:noProof/>
+                <w:webHidden/>
+              </w:rPr>
+              <w:instrText xml:space="preserve"> PAGEREF _Toc212816040 \h </w:instrText>
+            </w:r>
+            <w:r>
+              <w:rPr>
+                <w:noProof/>
+                <w:webHidden/>
+              </w:rPr>
+            </w:r>
+            <w:r>
+              <w:rPr>
+                <w:noProof/>
+                <w:webHidden/>
+              </w:rPr>
+              <w:fldChar w:fldCharType="separate"/>
+            </w:r>
+            <w:r>
+              <w:rPr>
+                <w:noProof/>
+                <w:webHidden/>
+              </w:rPr>
+              <w:t>5</w:t>
+            </w:r>
+            <w:r>
+              <w:rPr>
+                <w:noProof/>
+                <w:webHidden/>
+              </w:rPr>
+              <w:fldChar w:fldCharType="end"/>
+            </w:r>
+          </w:hyperlink>
+        </w:p>
+        <w:p>
+          <w:pPr>
+            <w:pStyle w:val="TM3"/>
+            <w:tabs>
+              <w:tab w:val="right" w:leader="dot" w:pos="9062"/>
+            </w:tabs>
+            <w:rPr>
+              <w:rFonts w:eastAsiaTheme="minorEastAsia"/>
+              <w:noProof/>
+              <w:kern w:val="2"/>
+              <w:sz w:val="24"/>
+              <w:szCs w:val="24"/>
+              <w:lang w:eastAsia="fr-CH"/>
+              <w14:ligatures w14:val="standardContextual"/>
+            </w:rPr>
+          </w:pPr>
+          <w:hyperlink w:anchor="_Toc212816041" w:history="1">
+            <w:r>
+              <w:rPr>
+                <w:rStyle w:val="Lienhypertexte"/>
+                <w:noProof/>
+              </w:rPr>
+              <w:t>Améliorations possibles</w:t>
+            </w:r>
+            <w:r>
+              <w:rPr>
+                <w:noProof/>
+                <w:webHidden/>
+              </w:rPr>
+              <w:tab/>
+            </w:r>
+            <w:r>
+              <w:rPr>
+                <w:noProof/>
+                <w:webHidden/>
+              </w:rPr>
+              <w:fldChar w:fldCharType="begin"/>
+            </w:r>
+            <w:r>
+              <w:rPr>
+                <w:noProof/>
+                <w:webHidden/>
+              </w:rPr>
+              <w:instrText xml:space="preserve"> PAGEREF _Toc212816041 \h </w:instrText>
+            </w:r>
+            <w:r>
+              <w:rPr>
+                <w:noProof/>
+                <w:webHidden/>
+              </w:rPr>
+            </w:r>
+            <w:r>
+              <w:rPr>
+                <w:noProof/>
+                <w:webHidden/>
+              </w:rPr>
+              <w:fldChar w:fldCharType="separate"/>
+            </w:r>
+            <w:r>
+              <w:rPr>
+                <w:noProof/>
+                <w:webHidden/>
+              </w:rPr>
+              <w:t>5</w:t>
+            </w:r>
+            <w:r>
+              <w:rPr>
+                <w:noProof/>
+                <w:webHidden/>
+              </w:rPr>
+              <w:fldChar w:fldCharType="end"/>
+            </w:r>
+          </w:hyperlink>
+        </w:p>
+        <w:p>
+          <w:r>
+            <w:rPr>
+              <w:b/>
+              <w:bCs/>
+              <w:lang w:val="fr-FR"/>
+            </w:rPr>
+            <w:fldChar w:fldCharType="end"/>
+          </w:r>
+        </w:p>
+      </w:sdtContent>
+    </w:sdt>
     <w:p>
       <w:pPr>
-        <w:pStyle w:val="Titre2"/>
-      </w:pPr>
-      <w:r>
-        <w:lastRenderedPageBreak/>
-        <w:t>Introduction</w:t>
-      </w:r>
-      <w:r>
-        <w:t> </w:t>
+        <w:rPr>
+          <w:rFonts w:ascii="Cascadia Mono SemiBold" w:eastAsiaTheme="majorEastAsia" w:hAnsi="Cascadia Mono SemiBold" w:cstheme="majorBidi"/>
+          <w:b/>
+          <w:color w:val="000000" w:themeColor="text1"/>
+          <w:sz w:val="28"/>
+          <w:szCs w:val="26"/>
+        </w:rPr>
+      </w:pPr>
+      <w:r>
+        <w:rPr>
+          <w:rFonts w:ascii="Cascadia Mono SemiBold" w:eastAsiaTheme="majorEastAsia" w:hAnsi="Cascadia Mono SemiBold" w:cstheme="majorBidi"/>
+          <w:b/>
+          <w:color w:val="000000" w:themeColor="text1"/>
+          <w:sz w:val="28"/>
+          <w:szCs w:val="26"/>
+        </w:rPr>
+        <w:br w:type="page"/>
       </w:r>
     </w:p>
     <w:p>
-      <w:r>
-        <w:t>Le projet avait pour objectif de réaliser une version fonctionnelle du jeu Snake en JavaScript, avec affichage et interaction via un canevas HTML. La structure de fichiers était déjà en place (snake.js, food.js, controls.js, collision.js, score.js, main.js), et a été progressivement complétée afin d’implémenter toutes les fonctionnalités nécessaires : déplacement du serpent, gestion de la nourriture, collisions, score et amélioration des contrôles.</w:t>
-      </w:r>
+      <w:pPr>
+        <w:rPr>
+          <w:rFonts w:ascii="Cascadia Mono SemiBold" w:eastAsiaTheme="majorEastAsia" w:hAnsi="Cascadia Mono SemiBold" w:cstheme="majorBidi"/>
+          <w:b/>
+          <w:color w:val="000000" w:themeColor="text1"/>
+          <w:sz w:val="28"/>
+          <w:szCs w:val="26"/>
+        </w:rPr>
+      </w:pPr>
     </w:p>
     <w:p>
       <w:pPr>
         <w:pStyle w:val="Titre2"/>
       </w:pPr>
+      <w:bookmarkStart w:id="2" w:name="_Toc212816032"/>
+      <w:r>
+        <w:t>Introduction</w:t>
+      </w:r>
+      <w:bookmarkEnd w:id="2"/>
+      <w:r>
+        <w:t> </w:t>
+      </w:r>
+    </w:p>
+    <w:p>
+      <w:r>
+        <w:t>Le projet avait pour objectif de réaliser une version fonctionnelle du jeu Snake en JavaScript, avec affichage et interaction via un canevas HTML. La structure de fichiers était déjà en place (snake.js, food.js, controls.js, collision.js, score.js, main.js), et a été progressivement complétée afin d’implémenter toutes les fonctionnalités nécessaires : déplacement du serpent, gestion de la nourriture, collisions, score et amélioration des contrôles.</w:t>
+      </w:r>
+    </w:p>
+    <w:p>
+      <w:pPr>
+        <w:pStyle w:val="Titre2"/>
+      </w:pPr>
+      <w:bookmarkStart w:id="3" w:name="_Toc212816033"/>
       <w:r>
         <w:t>Étapes de développement</w:t>
       </w:r>
+      <w:bookmarkEnd w:id="3"/>
     </w:p>
     <w:p/>
     <w:p>
       <w:pPr>
         <w:pStyle w:val="Titre3"/>
-        <w:numPr>
-          <w:ilvl w:val="0"/>
-          <w:numId w:val="4"/>
-        </w:numPr>
-      </w:pPr>
+      </w:pPr>
+      <w:bookmarkStart w:id="4" w:name="_Toc212816034"/>
       <w:r>
         <w:t>Initialisation et déplacement du serpent</w:t>
       </w:r>
+      <w:bookmarkEnd w:id="4"/>
     </w:p>
     <w:p>
       <w:r>
@@ -172,6 +1145,7 @@
         </w:rPr>
       </w:pPr>
       <w:r>
+        <w:lastRenderedPageBreak/>
         <w:t>Ce mécanisme permet de faire avancer la tête et de faire suivre le reste du corps.</w:t>
       </w:r>
       <w:r>
@@ -248,7 +1222,7 @@
         <w:rPr>
           <w:rStyle w:val="Titre3Car"/>
         </w:rPr>
-        <w:t>2. Gestion de la queue et distinction visuelle</w:t>
+        <w:t>Gestion de la queue et distinction visuelle</w:t>
       </w:r>
     </w:p>
     <w:p>
@@ -342,15 +1316,13 @@
     <w:p>
       <w:pPr>
         <w:pStyle w:val="Titre3"/>
-        <w:numPr>
-          <w:ilvl w:val="0"/>
-          <w:numId w:val="4"/>
-        </w:numPr>
-      </w:pPr>
+      </w:pPr>
+      <w:bookmarkStart w:id="5" w:name="_Toc212816035"/>
       <w:r>
         <w:lastRenderedPageBreak/>
         <w:t>Nourriture et croissance</w:t>
       </w:r>
+      <w:bookmarkEnd w:id="5"/>
     </w:p>
     <w:p>
       <w:pPr>
@@ -467,9 +1439,471 @@
       </w:r>
     </w:p>
     <w:p>
+      <w:bookmarkStart w:id="6" w:name="_Toc212816036"/>
+      <w:r>
+        <w:rPr>
+          <w:rStyle w:val="Titre3Car"/>
+        </w:rPr>
+        <w:t>Gestion des collisions</w:t>
+      </w:r>
+      <w:bookmarkEnd w:id="6"/>
+      <w:r>
+        <w:br/>
+        <w:t>Deux types de collisions ont été implémentés :</w:t>
+      </w:r>
+    </w:p>
+    <w:p>
+      <w:pPr>
+        <w:numPr>
+          <w:ilvl w:val="0"/>
+          <w:numId w:val="6"/>
+        </w:numPr>
+      </w:pPr>
+      <w:r>
+        <w:t>Collision avec le corps :</w:t>
+      </w:r>
+      <w:r>
+        <w:br/>
+        <w:t xml:space="preserve">La fonction </w:t>
+      </w:r>
+      <w:proofErr w:type="spellStart"/>
+      <w:proofErr w:type="gramStart"/>
+      <w:r>
+        <w:t>checkCollision</w:t>
+      </w:r>
+      <w:proofErr w:type="spellEnd"/>
+      <w:r>
+        <w:t>(</w:t>
+      </w:r>
+      <w:proofErr w:type="gramEnd"/>
+      <w:r>
+        <w:t xml:space="preserve">) parcourt le tableau du serpent (sauf la tête) et compare les coordonnées de chaque segment avec celles de la tête. Si une correspondance est trouvée, la fonction renvoie </w:t>
+      </w:r>
+      <w:proofErr w:type="spellStart"/>
+      <w:r>
+        <w:t>true</w:t>
+      </w:r>
+      <w:proofErr w:type="spellEnd"/>
+      <w:r>
+        <w:t>, signifiant que le serpent s’est mordu la queue.</w:t>
+      </w:r>
+    </w:p>
+    <w:p>
+      <w:pPr>
+        <w:numPr>
+          <w:ilvl w:val="0"/>
+          <w:numId w:val="6"/>
+        </w:numPr>
+      </w:pPr>
+      <w:r>
+        <w:t>Collision avec les murs :</w:t>
+      </w:r>
+      <w:r>
+        <w:br/>
+        <w:t xml:space="preserve">La fonction </w:t>
+      </w:r>
+      <w:proofErr w:type="spellStart"/>
+      <w:proofErr w:type="gramStart"/>
+      <w:r>
+        <w:t>checkWallCollision</w:t>
+      </w:r>
+      <w:proofErr w:type="spellEnd"/>
+      <w:r>
+        <w:t>(</w:t>
+      </w:r>
+      <w:proofErr w:type="gramEnd"/>
+      <w:r>
+        <w:t xml:space="preserve">) détecte si la tête du serpent sort des limites du canevas. Si </w:t>
+      </w:r>
+      <w:proofErr w:type="spellStart"/>
+      <w:r>
+        <w:t>head.x</w:t>
+      </w:r>
+      <w:proofErr w:type="spellEnd"/>
+      <w:r>
+        <w:t xml:space="preserve"> ou </w:t>
+      </w:r>
+      <w:proofErr w:type="spellStart"/>
+      <w:proofErr w:type="gramStart"/>
+      <w:r>
+        <w:t>head.y</w:t>
+      </w:r>
+      <w:proofErr w:type="spellEnd"/>
+      <w:proofErr w:type="gramEnd"/>
+      <w:r>
+        <w:t xml:space="preserve"> devient inférieur à 0 ou supérieur ou égal à la taille du canevas, la partie s’arrête.</w:t>
+      </w:r>
+    </w:p>
+    <w:p>
       <w:pPr>
         <w:ind w:left="360"/>
       </w:pPr>
+      <w:r>
+        <w:t xml:space="preserve">En cas de collision, la fonction </w:t>
+      </w:r>
+      <w:proofErr w:type="spellStart"/>
+      <w:proofErr w:type="gramStart"/>
+      <w:r>
+        <w:t>endGame</w:t>
+      </w:r>
+      <w:proofErr w:type="spellEnd"/>
+      <w:r>
+        <w:t>(</w:t>
+      </w:r>
+      <w:proofErr w:type="gramEnd"/>
+      <w:r>
+        <w:t>) est appelée : elle efface le canevas, arrête la boucle du jeu et affiche le score ainsi que le temps écoulé.</w:t>
+      </w:r>
+    </w:p>
+    <w:p>
+      <w:pPr>
+        <w:pStyle w:val="Titre3"/>
+      </w:pPr>
+      <w:bookmarkStart w:id="7" w:name="_Toc212816037"/>
+      <w:r>
+        <w:t>Score et chronomètre</w:t>
+      </w:r>
+      <w:bookmarkEnd w:id="7"/>
+    </w:p>
+    <w:p>
+      <w:r>
+        <w:t>Deux systèmes d’affichage ont été ajoutés pour rendre le jeu plus interactif.</w:t>
+      </w:r>
+    </w:p>
+    <w:p>
+      <w:r>
+        <w:t>Le score :</w:t>
+      </w:r>
+      <w:r>
+        <w:br/>
+        <w:t xml:space="preserve">Chaque fois que le serpent mange une pomme, la variable score augmente d’une unité. La fonction </w:t>
+      </w:r>
+      <w:proofErr w:type="spellStart"/>
+      <w:proofErr w:type="gramStart"/>
+      <w:r>
+        <w:t>drawScore</w:t>
+      </w:r>
+      <w:proofErr w:type="spellEnd"/>
+      <w:r>
+        <w:t>(</w:t>
+      </w:r>
+      <w:proofErr w:type="gramEnd"/>
+      <w:r>
+        <w:t>) affiche ce score dans le coin supérieur gauche du canevas.</w:t>
+      </w:r>
+    </w:p>
+    <w:p>
+      <w:r>
+        <w:t>Le chronomètre :</w:t>
+      </w:r>
+      <w:r>
+        <w:br/>
+        <w:t xml:space="preserve">Un minuteur a été ajouté pour afficher le temps de jeu en secondes grâce à </w:t>
+      </w:r>
+      <w:proofErr w:type="spellStart"/>
+      <w:proofErr w:type="gramStart"/>
+      <w:r>
+        <w:t>startTimer</w:t>
+      </w:r>
+      <w:proofErr w:type="spellEnd"/>
+      <w:r>
+        <w:t>(</w:t>
+      </w:r>
+      <w:proofErr w:type="gramEnd"/>
+      <w:r>
+        <w:t xml:space="preserve">), </w:t>
+      </w:r>
+      <w:proofErr w:type="spellStart"/>
+      <w:r>
+        <w:t>pauseTimer</w:t>
+      </w:r>
+      <w:proofErr w:type="spellEnd"/>
+      <w:r>
+        <w:t xml:space="preserve">(), </w:t>
+      </w:r>
+      <w:proofErr w:type="spellStart"/>
+      <w:r>
+        <w:t>resumeTimer</w:t>
+      </w:r>
+      <w:proofErr w:type="spellEnd"/>
+      <w:r>
+        <w:t xml:space="preserve">() et </w:t>
+      </w:r>
+      <w:proofErr w:type="spellStart"/>
+      <w:r>
+        <w:t>stopTimer</w:t>
+      </w:r>
+      <w:proofErr w:type="spellEnd"/>
+      <w:r>
+        <w:t>().</w:t>
+      </w:r>
+      <w:r>
+        <w:br/>
+        <w:t xml:space="preserve">Le temps est affiché en haut à droite avec </w:t>
+      </w:r>
+      <w:proofErr w:type="spellStart"/>
+      <w:r>
+        <w:t>drawTimer</w:t>
+      </w:r>
+      <w:proofErr w:type="spellEnd"/>
+      <w:r>
+        <w:t>().</w:t>
+      </w:r>
+    </w:p>
+    <w:p>
+      <w:r>
+        <w:t>Ces ajouts permettent au joueur de suivre sa performance en temps réel.</w:t>
+      </w:r>
+    </w:p>
+    <w:p>
+      <w:r>
+        <w:br w:type="page"/>
+      </w:r>
+    </w:p>
+    <w:p>
+      <w:pPr>
+        <w:rPr>
+          <w:rFonts w:ascii="Cascadia Mono SemiBold" w:eastAsiaTheme="majorEastAsia" w:hAnsi="Cascadia Mono SemiBold" w:cstheme="majorBidi"/>
+          <w:color w:val="1F4D78" w:themeColor="accent1" w:themeShade="7F"/>
+          <w:sz w:val="24"/>
+          <w:szCs w:val="24"/>
+        </w:rPr>
+      </w:pPr>
+      <w:bookmarkStart w:id="8" w:name="_Toc212816038"/>
+      <w:r>
+        <w:rPr>
+          <w:rStyle w:val="Titre3Car"/>
+        </w:rPr>
+        <w:lastRenderedPageBreak/>
+        <w:t>Gestion des contrôles et file d’attente des directions</w:t>
+      </w:r>
+      <w:bookmarkEnd w:id="8"/>
+      <w:r>
+        <w:rPr>
+          <w:rStyle w:val="Titre3Car"/>
+        </w:rPr>
+        <w:br/>
+      </w:r>
+      <w:r>
+        <w:t xml:space="preserve">Les commandes de direction (flèches du clavier) sont gérées par </w:t>
+      </w:r>
+      <w:proofErr w:type="spellStart"/>
+      <w:proofErr w:type="gramStart"/>
+      <w:r>
+        <w:t>handleDirectionInput</w:t>
+      </w:r>
+      <w:proofErr w:type="spellEnd"/>
+      <w:r>
+        <w:t>(</w:t>
+      </w:r>
+      <w:proofErr w:type="gramEnd"/>
+      <w:r>
+        <w:t xml:space="preserve">) et </w:t>
+      </w:r>
+      <w:proofErr w:type="spellStart"/>
+      <w:r>
+        <w:t>handleDirectionChange</w:t>
+      </w:r>
+      <w:proofErr w:type="spellEnd"/>
+      <w:r>
+        <w:t>().</w:t>
+      </w:r>
+      <w:r>
+        <w:br/>
+        <w:t>Une file d’attente de directions (</w:t>
+      </w:r>
+      <w:proofErr w:type="spellStart"/>
+      <w:r>
+        <w:t>directionQueue</w:t>
+      </w:r>
+      <w:proofErr w:type="spellEnd"/>
+      <w:r>
+        <w:t xml:space="preserve">) a été mise en place pour éviter les blocages lorsque le joueur appuie rapidement sur plusieurs touches. Cela permet une meilleure réactivité et évite que le serpent </w:t>
+      </w:r>
+      <w:proofErr w:type="gramStart"/>
+      <w:r>
+        <w:t>ne fasse</w:t>
+      </w:r>
+      <w:proofErr w:type="gramEnd"/>
+      <w:r>
+        <w:t xml:space="preserve"> demi-tour instantanément, ce qui entraînerait une collision immédiate.</w:t>
+      </w:r>
+    </w:p>
+    <w:p>
+      <w:r>
+        <w:t>De plus, la touche Espace permet de mettre le jeu en pause ou de le reprendre. Pendant la pause, un écran semi-transparent s’affiche avec l’inscription "Pause".</w:t>
+      </w:r>
+    </w:p>
+    <w:p>
+      <w:bookmarkStart w:id="9" w:name="_Toc212816039"/>
+      <w:r>
+        <w:rPr>
+          <w:rStyle w:val="Titre3Car"/>
+        </w:rPr>
+        <w:t>Boucle de jeu et rendu graphique</w:t>
+      </w:r>
+      <w:bookmarkEnd w:id="9"/>
+      <w:r>
+        <w:br/>
+        <w:t xml:space="preserve">La boucle principale, gérée par </w:t>
+      </w:r>
+      <w:proofErr w:type="spellStart"/>
+      <w:proofErr w:type="gramStart"/>
+      <w:r>
+        <w:t>setInterval</w:t>
+      </w:r>
+      <w:proofErr w:type="spellEnd"/>
+      <w:r>
+        <w:t>(</w:t>
+      </w:r>
+      <w:proofErr w:type="spellStart"/>
+      <w:proofErr w:type="gramEnd"/>
+      <w:r>
+        <w:t>draw</w:t>
+      </w:r>
+      <w:proofErr w:type="spellEnd"/>
+      <w:r>
+        <w:t xml:space="preserve">, </w:t>
+      </w:r>
+      <w:proofErr w:type="spellStart"/>
+      <w:r>
+        <w:t>gameSpeed</w:t>
+      </w:r>
+      <w:proofErr w:type="spellEnd"/>
+      <w:r>
+        <w:t xml:space="preserve">), appelle régulièrement la fonction </w:t>
+      </w:r>
+      <w:proofErr w:type="spellStart"/>
+      <w:r>
+        <w:t>draw</w:t>
+      </w:r>
+      <w:proofErr w:type="spellEnd"/>
+      <w:r>
+        <w:t>().</w:t>
+      </w:r>
+      <w:r>
+        <w:br/>
+        <w:t>Cette fonction met à jour la direction du serpent, déplace la tête, gère la nourriture, détecte les collisions et redessine l’ensemble du jeu (serpent, pomme, score, temps).</w:t>
+      </w:r>
+    </w:p>
+    <w:p>
+      <w:r>
+        <w:t xml:space="preserve">Le canevas est effacé à chaque cycle avec </w:t>
+      </w:r>
+      <w:proofErr w:type="spellStart"/>
+      <w:proofErr w:type="gramStart"/>
+      <w:r>
+        <w:t>ctx.clearRect</w:t>
+      </w:r>
+      <w:proofErr w:type="spellEnd"/>
+      <w:proofErr w:type="gramEnd"/>
+      <w:r>
+        <w:t>(), assurant une animation fluide et continue.</w:t>
+      </w:r>
+    </w:p>
+    <w:p>
+      <w:bookmarkStart w:id="10" w:name="_Toc212816040"/>
+      <w:r>
+        <w:rPr>
+          <w:rStyle w:val="Titre2Car"/>
+        </w:rPr>
+        <w:t>Résultats et bilan</w:t>
+      </w:r>
+      <w:bookmarkEnd w:id="10"/>
+      <w:r>
+        <w:br/>
+        <w:t>Le jeu est entièrement fonctionnel, avec un serpent fluide et réactif, une gestion correcte des collisions, un score et un chronomètre visibles, ainsi qu’une mise en pause et une reprise sans bug.</w:t>
+      </w:r>
+    </w:p>
+    <w:p>
+      <w:r>
+        <w:t>Ce projet a permis de maîtriser plusieurs aspects fondamentaux du JavaScript, notamment la manipulation du DOM et des événements clavier, le dessin sur un canevas 2D, la gestion d’un état de jeu dynamique et la séparation logique du code en modules clairs et réutilisables.</w:t>
+      </w:r>
+    </w:p>
+    <w:p>
+      <w:bookmarkStart w:id="11" w:name="_Toc212816041"/>
+      <w:r>
+        <w:rPr>
+          <w:rStyle w:val="Titre3Car"/>
+        </w:rPr>
+        <w:t>Améliorations possibles</w:t>
+      </w:r>
+      <w:bookmarkEnd w:id="11"/>
+      <w:r>
+        <w:br/>
+        <w:t>Pour aller plus loin, plusieurs pistes d’amélioration peuvent être envisagées :</w:t>
+      </w:r>
+    </w:p>
+    <w:p>
+      <w:pPr>
+        <w:numPr>
+          <w:ilvl w:val="0"/>
+          <w:numId w:val="12"/>
+        </w:numPr>
+      </w:pPr>
+      <w:r>
+        <w:t>Ajouter un menu d’accueil et un bouton "Rejouer" sans recharger la page.</w:t>
+      </w:r>
+    </w:p>
+    <w:p>
+      <w:pPr>
+        <w:numPr>
+          <w:ilvl w:val="0"/>
+          <w:numId w:val="12"/>
+        </w:numPr>
+      </w:pPr>
+      <w:r>
+        <w:t>Intégrer un système de niveaux où la vitesse augmente progressivement.</w:t>
+      </w:r>
+    </w:p>
+    <w:p>
+      <w:pPr>
+        <w:numPr>
+          <w:ilvl w:val="0"/>
+          <w:numId w:val="12"/>
+        </w:numPr>
+      </w:pPr>
+      <w:r>
+        <w:t>Enregistrer le meilleur score localement (</w:t>
+      </w:r>
+      <w:proofErr w:type="spellStart"/>
+      <w:r>
+        <w:t>localStorage</w:t>
+      </w:r>
+      <w:proofErr w:type="spellEnd"/>
+      <w:r>
+        <w:t>).</w:t>
+      </w:r>
+    </w:p>
+    <w:p>
+      <w:pPr>
+        <w:numPr>
+          <w:ilvl w:val="0"/>
+          <w:numId w:val="12"/>
+        </w:numPr>
+      </w:pPr>
+      <w:r>
+        <w:t>Ajouter des effets sonores pour la nourriture ou les collisions.</w:t>
+      </w:r>
+    </w:p>
+    <w:p>
+      <w:pPr>
+        <w:numPr>
+          <w:ilvl w:val="0"/>
+          <w:numId w:val="12"/>
+        </w:numPr>
+      </w:pPr>
+      <w:r>
+        <w:t xml:space="preserve">Donner au serpent une apparence plus travaillée (arrondis, dégradés, </w:t>
+      </w:r>
+      <w:proofErr w:type="spellStart"/>
+      <w:r>
+        <w:t>sprite</w:t>
+      </w:r>
+      <w:proofErr w:type="spellEnd"/>
+      <w:r>
+        <w:t>).</w:t>
+      </w:r>
     </w:p>
     <w:p>
       <w:pPr>
@@ -558,14 +1992,27 @@
           <w:r>
             <w:t xml:space="preserve">Auteur : </w:t>
           </w:r>
-          <w:fldSimple w:instr=" AUTHOR   \* MERGEFORMAT ">
-            <w:r>
-              <w:rPr>
-                <w:noProof/>
-              </w:rPr>
-              <w:t>Rayan Bartou</w:t>
-            </w:r>
-          </w:fldSimple>
+          <w:r>
+            <w:fldChar w:fldCharType="begin"/>
+          </w:r>
+          <w:r>
+            <w:instrText xml:space="preserve"> AUTHOR   \* MERGEFORMAT </w:instrText>
+          </w:r>
+          <w:r>
+            <w:fldChar w:fldCharType="separate"/>
+          </w:r>
+          <w:r>
+            <w:rPr>
+              <w:noProof/>
+            </w:rPr>
+            <w:t>Rayan Bartou</w:t>
+          </w:r>
+          <w:r>
+            <w:rPr>
+              <w:noProof/>
+            </w:rPr>
+            <w:fldChar w:fldCharType="end"/>
+          </w:r>
         </w:p>
       </w:tc>
       <w:tc>
@@ -732,25 +2179,51 @@
           <w:r>
             <w:t xml:space="preserve">Version : </w:t>
           </w:r>
-          <w:fldSimple w:instr=" REVNUM  \* Arabic  \* MERGEFORMAT ">
-            <w:r>
-              <w:rPr>
-                <w:noProof/>
-              </w:rPr>
-              <w:t>1</w:t>
-            </w:r>
-          </w:fldSimple>
+          <w:r>
+            <w:fldChar w:fldCharType="begin"/>
+          </w:r>
+          <w:r>
+            <w:instrText xml:space="preserve"> REVNUM  \* Arabic  \* MERGEFORMAT </w:instrText>
+          </w:r>
+          <w:r>
+            <w:fldChar w:fldCharType="separate"/>
+          </w:r>
+          <w:r>
+            <w:rPr>
+              <w:noProof/>
+            </w:rPr>
+            <w:t>1</w:t>
+          </w:r>
+          <w:r>
+            <w:rPr>
+              <w:noProof/>
+            </w:rPr>
+            <w:fldChar w:fldCharType="end"/>
+          </w:r>
           <w:r>
             <w:t xml:space="preserve"> du </w:t>
           </w:r>
-          <w:fldSimple w:instr=" SAVEDATE   \* MERGEFORMAT ">
-            <w:r>
-              <w:rPr>
-                <w:noProof/>
-              </w:rPr>
-              <w:t>29.09.2025 10:43:00</w:t>
-            </w:r>
-          </w:fldSimple>
+          <w:r>
+            <w:fldChar w:fldCharType="begin"/>
+          </w:r>
+          <w:r>
+            <w:instrText xml:space="preserve"> SAVEDATE   \* MERGEFORMAT </w:instrText>
+          </w:r>
+          <w:r>
+            <w:fldChar w:fldCharType="separate"/>
+          </w:r>
+          <w:r>
+            <w:rPr>
+              <w:noProof/>
+            </w:rPr>
+            <w:t>06.10.2025 10:44:00</w:t>
+          </w:r>
+          <w:r>
+            <w:rPr>
+              <w:noProof/>
+            </w:rPr>
+            <w:fldChar w:fldCharType="end"/>
+          </w:r>
         </w:p>
       </w:tc>
       <w:tc>
@@ -985,6 +2458,119 @@
 <file path=word/numbering.xml><?xml version="1.0" encoding="utf-8"?>
 <w:numbering xmlns:wpc="http://schemas.microsoft.com/office/word/2010/wordprocessingCanvas" xmlns:cx="http://schemas.microsoft.com/office/drawing/2014/chartex" xmlns:cx1="http://schemas.microsoft.com/office/drawing/2015/9/8/chartex" xmlns:cx2="http://schemas.microsoft.com/office/drawing/2015/10/21/chartex" xmlns:cx3="http://schemas.microsoft.com/office/drawing/2016/5/9/chartex" xmlns:cx4="http://schemas.microsoft.com/office/drawing/2016/5/10/chartex" xmlns:cx5="http://schemas.microsoft.com/office/drawing/2016/5/11/chartex" xmlns:cx6="http://schemas.microsoft.com/office/drawing/2016/5/12/chartex" xmlns:cx7="http://schemas.microsoft.com/office/drawing/2016/5/13/chartex" xmlns:cx8="http://schemas.microsoft.com/office/drawing/2016/5/14/chartex" xmlns:mc="http://schemas.openxmlformats.org/markup-compatibility/2006" xmlns:aink="http://schemas.microsoft.com/office/drawing/2016/ink" xmlns:am3d="http://schemas.microsoft.com/office/drawing/2017/model3d" xmlns:o="urn:schemas-microsoft-com:office:office" xmlns:oel="http://schemas.microsoft.com/office/2019/extlst" xmlns:r="http://schemas.openxmlformats.org/officeDocument/2006/relationships" xmlns:m="http://schemas.openxmlformats.org/officeDocument/2006/math" xmlns:v="urn:schemas-microsoft-com:vml" xmlns:wp14="http://schemas.microsoft.com/office/word/2010/wordprocessingDrawing" xmlns:wp="http://schemas.openxmlformats.org/drawingml/2006/wordprocessingDrawing" xmlns:w10="urn:schemas-microsoft-com:office:word" xmlns:w="http://schemas.openxmlformats.org/wordprocessingml/2006/main" xmlns:w14="http://schemas.microsoft.com/office/word/2010/wordml" xmlns:w15="http://schemas.microsoft.com/office/word/2012/wordml" xmlns:w16cex="http://schemas.microsoft.com/office/word/2018/wordml/cex" xmlns:w16cid="http://schemas.microsoft.com/office/word/2016/wordml/cid" xmlns:w16="http://schemas.microsoft.com/office/word/2018/wordml" xmlns:w16sdtdh="http://schemas.microsoft.com/office/word/2020/wordml/sdtdatahash" xmlns:w16se="http://schemas.microsoft.com/office/word/2015/wordml/symex" xmlns:wpg="http://schemas.microsoft.com/office/word/2010/wordprocessingGroup" xmlns:wpi="http://schemas.microsoft.com/office/word/2010/wordprocessingInk" xmlns:wne="http://schemas.microsoft.com/office/word/2006/wordml" xmlns:wps="http://schemas.microsoft.com/office/word/2010/wordprocessingShape" mc:Ignorable="w14 w15 w16se w16cid w16 w16cex w16sdtdh wp14">
   <w:abstractNum w:abstractNumId="0" w15:restartNumberingAfterBreak="0">
+    <w:nsid w:val="095D6553"/>
+    <w:multiLevelType w:val="multilevel"/>
+    <w:tmpl w:val="E2E4DC22"/>
+    <w:lvl w:ilvl="0">
+      <w:start w:val="4"/>
+      <w:numFmt w:val="decimal"/>
+      <w:lvlText w:val="%1."/>
+      <w:lvlJc w:val="left"/>
+      <w:pPr>
+        <w:tabs>
+          <w:tab w:val="num" w:pos="720"/>
+        </w:tabs>
+        <w:ind w:left="720" w:hanging="360"/>
+      </w:pPr>
+    </w:lvl>
+    <w:lvl w:ilvl="1" w:tentative="1">
+      <w:start w:val="1"/>
+      <w:numFmt w:val="decimal"/>
+      <w:lvlText w:val="%2."/>
+      <w:lvlJc w:val="left"/>
+      <w:pPr>
+        <w:tabs>
+          <w:tab w:val="num" w:pos="1440"/>
+        </w:tabs>
+        <w:ind w:left="1440" w:hanging="360"/>
+      </w:pPr>
+    </w:lvl>
+    <w:lvl w:ilvl="2" w:tentative="1">
+      <w:start w:val="1"/>
+      <w:numFmt w:val="decimal"/>
+      <w:lvlText w:val="%3."/>
+      <w:lvlJc w:val="left"/>
+      <w:pPr>
+        <w:tabs>
+          <w:tab w:val="num" w:pos="2160"/>
+        </w:tabs>
+        <w:ind w:left="2160" w:hanging="360"/>
+      </w:pPr>
+    </w:lvl>
+    <w:lvl w:ilvl="3" w:tentative="1">
+      <w:start w:val="1"/>
+      <w:numFmt w:val="decimal"/>
+      <w:lvlText w:val="%4."/>
+      <w:lvlJc w:val="left"/>
+      <w:pPr>
+        <w:tabs>
+          <w:tab w:val="num" w:pos="2880"/>
+        </w:tabs>
+        <w:ind w:left="2880" w:hanging="360"/>
+      </w:pPr>
+    </w:lvl>
+    <w:lvl w:ilvl="4" w:tentative="1">
+      <w:start w:val="1"/>
+      <w:numFmt w:val="decimal"/>
+      <w:lvlText w:val="%5."/>
+      <w:lvlJc w:val="left"/>
+      <w:pPr>
+        <w:tabs>
+          <w:tab w:val="num" w:pos="3600"/>
+        </w:tabs>
+        <w:ind w:left="3600" w:hanging="360"/>
+      </w:pPr>
+    </w:lvl>
+    <w:lvl w:ilvl="5" w:tentative="1">
+      <w:start w:val="1"/>
+      <w:numFmt w:val="decimal"/>
+      <w:lvlText w:val="%6."/>
+      <w:lvlJc w:val="left"/>
+      <w:pPr>
+        <w:tabs>
+          <w:tab w:val="num" w:pos="4320"/>
+        </w:tabs>
+        <w:ind w:left="4320" w:hanging="360"/>
+      </w:pPr>
+    </w:lvl>
+    <w:lvl w:ilvl="6" w:tentative="1">
+      <w:start w:val="1"/>
+      <w:numFmt w:val="decimal"/>
+      <w:lvlText w:val="%7."/>
+      <w:lvlJc w:val="left"/>
+      <w:pPr>
+        <w:tabs>
+          <w:tab w:val="num" w:pos="5040"/>
+        </w:tabs>
+        <w:ind w:left="5040" w:hanging="360"/>
+      </w:pPr>
+    </w:lvl>
+    <w:lvl w:ilvl="7" w:tentative="1">
+      <w:start w:val="1"/>
+      <w:numFmt w:val="decimal"/>
+      <w:lvlText w:val="%8."/>
+      <w:lvlJc w:val="left"/>
+      <w:pPr>
+        <w:tabs>
+          <w:tab w:val="num" w:pos="5760"/>
+        </w:tabs>
+        <w:ind w:left="5760" w:hanging="360"/>
+      </w:pPr>
+    </w:lvl>
+    <w:lvl w:ilvl="8" w:tentative="1">
+      <w:start w:val="1"/>
+      <w:numFmt w:val="decimal"/>
+      <w:lvlText w:val="%9."/>
+      <w:lvlJc w:val="left"/>
+      <w:pPr>
+        <w:tabs>
+          <w:tab w:val="num" w:pos="6480"/>
+        </w:tabs>
+        <w:ind w:left="6480" w:hanging="360"/>
+      </w:pPr>
+    </w:lvl>
+  </w:abstractNum>
+  <w:abstractNum w:abstractNumId="1" w15:restartNumberingAfterBreak="0">
     <w:nsid w:val="16EE6D51"/>
     <w:multiLevelType w:val="hybridMultilevel"/>
     <w:tmpl w:val="37D68CE6"/>
@@ -1097,7 +2683,378 @@
       </w:rPr>
     </w:lvl>
   </w:abstractNum>
-  <w:abstractNum w:abstractNumId="1" w15:restartNumberingAfterBreak="0">
+  <w:abstractNum w:abstractNumId="2" w15:restartNumberingAfterBreak="0">
+    <w:nsid w:val="17F431E9"/>
+    <w:multiLevelType w:val="multilevel"/>
+    <w:tmpl w:val="C3E84F20"/>
+    <w:lvl w:ilvl="0">
+      <w:start w:val="7"/>
+      <w:numFmt w:val="decimal"/>
+      <w:lvlText w:val="%1."/>
+      <w:lvlJc w:val="left"/>
+      <w:pPr>
+        <w:tabs>
+          <w:tab w:val="num" w:pos="720"/>
+        </w:tabs>
+        <w:ind w:left="720" w:hanging="360"/>
+      </w:pPr>
+    </w:lvl>
+    <w:lvl w:ilvl="1" w:tentative="1">
+      <w:start w:val="1"/>
+      <w:numFmt w:val="decimal"/>
+      <w:lvlText w:val="%2."/>
+      <w:lvlJc w:val="left"/>
+      <w:pPr>
+        <w:tabs>
+          <w:tab w:val="num" w:pos="1440"/>
+        </w:tabs>
+        <w:ind w:left="1440" w:hanging="360"/>
+      </w:pPr>
+    </w:lvl>
+    <w:lvl w:ilvl="2" w:tentative="1">
+      <w:start w:val="1"/>
+      <w:numFmt w:val="decimal"/>
+      <w:lvlText w:val="%3."/>
+      <w:lvlJc w:val="left"/>
+      <w:pPr>
+        <w:tabs>
+          <w:tab w:val="num" w:pos="2160"/>
+        </w:tabs>
+        <w:ind w:left="2160" w:hanging="360"/>
+      </w:pPr>
+    </w:lvl>
+    <w:lvl w:ilvl="3" w:tentative="1">
+      <w:start w:val="1"/>
+      <w:numFmt w:val="decimal"/>
+      <w:lvlText w:val="%4."/>
+      <w:lvlJc w:val="left"/>
+      <w:pPr>
+        <w:tabs>
+          <w:tab w:val="num" w:pos="2880"/>
+        </w:tabs>
+        <w:ind w:left="2880" w:hanging="360"/>
+      </w:pPr>
+    </w:lvl>
+    <w:lvl w:ilvl="4" w:tentative="1">
+      <w:start w:val="1"/>
+      <w:numFmt w:val="decimal"/>
+      <w:lvlText w:val="%5."/>
+      <w:lvlJc w:val="left"/>
+      <w:pPr>
+        <w:tabs>
+          <w:tab w:val="num" w:pos="3600"/>
+        </w:tabs>
+        <w:ind w:left="3600" w:hanging="360"/>
+      </w:pPr>
+    </w:lvl>
+    <w:lvl w:ilvl="5" w:tentative="1">
+      <w:start w:val="1"/>
+      <w:numFmt w:val="decimal"/>
+      <w:lvlText w:val="%6."/>
+      <w:lvlJc w:val="left"/>
+      <w:pPr>
+        <w:tabs>
+          <w:tab w:val="num" w:pos="4320"/>
+        </w:tabs>
+        <w:ind w:left="4320" w:hanging="360"/>
+      </w:pPr>
+    </w:lvl>
+    <w:lvl w:ilvl="6" w:tentative="1">
+      <w:start w:val="1"/>
+      <w:numFmt w:val="decimal"/>
+      <w:lvlText w:val="%7."/>
+      <w:lvlJc w:val="left"/>
+      <w:pPr>
+        <w:tabs>
+          <w:tab w:val="num" w:pos="5040"/>
+        </w:tabs>
+        <w:ind w:left="5040" w:hanging="360"/>
+      </w:pPr>
+    </w:lvl>
+    <w:lvl w:ilvl="7" w:tentative="1">
+      <w:start w:val="1"/>
+      <w:numFmt w:val="decimal"/>
+      <w:lvlText w:val="%8."/>
+      <w:lvlJc w:val="left"/>
+      <w:pPr>
+        <w:tabs>
+          <w:tab w:val="num" w:pos="5760"/>
+        </w:tabs>
+        <w:ind w:left="5760" w:hanging="360"/>
+      </w:pPr>
+    </w:lvl>
+    <w:lvl w:ilvl="8" w:tentative="1">
+      <w:start w:val="1"/>
+      <w:numFmt w:val="decimal"/>
+      <w:lvlText w:val="%9."/>
+      <w:lvlJc w:val="left"/>
+      <w:pPr>
+        <w:tabs>
+          <w:tab w:val="num" w:pos="6480"/>
+        </w:tabs>
+        <w:ind w:left="6480" w:hanging="360"/>
+      </w:pPr>
+    </w:lvl>
+  </w:abstractNum>
+  <w:abstractNum w:abstractNumId="3" w15:restartNumberingAfterBreak="0">
+    <w:nsid w:val="1CF80A5E"/>
+    <w:multiLevelType w:val="multilevel"/>
+    <w:tmpl w:val="7F4AE0B2"/>
+    <w:lvl w:ilvl="0">
+      <w:start w:val="1"/>
+      <w:numFmt w:val="bullet"/>
+      <w:lvlText w:val=""/>
+      <w:lvlJc w:val="left"/>
+      <w:pPr>
+        <w:tabs>
+          <w:tab w:val="num" w:pos="720"/>
+        </w:tabs>
+        <w:ind w:left="720" w:hanging="360"/>
+      </w:pPr>
+      <w:rPr>
+        <w:rFonts w:ascii="Symbol" w:hAnsi="Symbol" w:hint="default"/>
+        <w:sz w:val="20"/>
+      </w:rPr>
+    </w:lvl>
+    <w:lvl w:ilvl="1">
+      <w:start w:val="4"/>
+      <w:numFmt w:val="decimal"/>
+      <w:lvlText w:val="%2."/>
+      <w:lvlJc w:val="left"/>
+      <w:pPr>
+        <w:ind w:left="1440" w:hanging="360"/>
+      </w:pPr>
+      <w:rPr>
+        <w:rFonts w:hint="default"/>
+      </w:rPr>
+    </w:lvl>
+    <w:lvl w:ilvl="2" w:tentative="1">
+      <w:start w:val="1"/>
+      <w:numFmt w:val="bullet"/>
+      <w:lvlText w:val=""/>
+      <w:lvlJc w:val="left"/>
+      <w:pPr>
+        <w:tabs>
+          <w:tab w:val="num" w:pos="2160"/>
+        </w:tabs>
+        <w:ind w:left="2160" w:hanging="360"/>
+      </w:pPr>
+      <w:rPr>
+        <w:rFonts w:ascii="Wingdings" w:hAnsi="Wingdings" w:hint="default"/>
+        <w:sz w:val="20"/>
+      </w:rPr>
+    </w:lvl>
+    <w:lvl w:ilvl="3" w:tentative="1">
+      <w:start w:val="1"/>
+      <w:numFmt w:val="bullet"/>
+      <w:lvlText w:val=""/>
+      <w:lvlJc w:val="left"/>
+      <w:pPr>
+        <w:tabs>
+          <w:tab w:val="num" w:pos="2880"/>
+        </w:tabs>
+        <w:ind w:left="2880" w:hanging="360"/>
+      </w:pPr>
+      <w:rPr>
+        <w:rFonts w:ascii="Wingdings" w:hAnsi="Wingdings" w:hint="default"/>
+        <w:sz w:val="20"/>
+      </w:rPr>
+    </w:lvl>
+    <w:lvl w:ilvl="4" w:tentative="1">
+      <w:start w:val="1"/>
+      <w:numFmt w:val="bullet"/>
+      <w:lvlText w:val=""/>
+      <w:lvlJc w:val="left"/>
+      <w:pPr>
+        <w:tabs>
+          <w:tab w:val="num" w:pos="3600"/>
+        </w:tabs>
+        <w:ind w:left="3600" w:hanging="360"/>
+      </w:pPr>
+      <w:rPr>
+        <w:rFonts w:ascii="Wingdings" w:hAnsi="Wingdings" w:hint="default"/>
+        <w:sz w:val="20"/>
+      </w:rPr>
+    </w:lvl>
+    <w:lvl w:ilvl="5" w:tentative="1">
+      <w:start w:val="1"/>
+      <w:numFmt w:val="bullet"/>
+      <w:lvlText w:val=""/>
+      <w:lvlJc w:val="left"/>
+      <w:pPr>
+        <w:tabs>
+          <w:tab w:val="num" w:pos="4320"/>
+        </w:tabs>
+        <w:ind w:left="4320" w:hanging="360"/>
+      </w:pPr>
+      <w:rPr>
+        <w:rFonts w:ascii="Wingdings" w:hAnsi="Wingdings" w:hint="default"/>
+        <w:sz w:val="20"/>
+      </w:rPr>
+    </w:lvl>
+    <w:lvl w:ilvl="6" w:tentative="1">
+      <w:start w:val="1"/>
+      <w:numFmt w:val="bullet"/>
+      <w:lvlText w:val=""/>
+      <w:lvlJc w:val="left"/>
+      <w:pPr>
+        <w:tabs>
+          <w:tab w:val="num" w:pos="5040"/>
+        </w:tabs>
+        <w:ind w:left="5040" w:hanging="360"/>
+      </w:pPr>
+      <w:rPr>
+        <w:rFonts w:ascii="Wingdings" w:hAnsi="Wingdings" w:hint="default"/>
+        <w:sz w:val="20"/>
+      </w:rPr>
+    </w:lvl>
+    <w:lvl w:ilvl="7" w:tentative="1">
+      <w:start w:val="1"/>
+      <w:numFmt w:val="bullet"/>
+      <w:lvlText w:val=""/>
+      <w:lvlJc w:val="left"/>
+      <w:pPr>
+        <w:tabs>
+          <w:tab w:val="num" w:pos="5760"/>
+        </w:tabs>
+        <w:ind w:left="5760" w:hanging="360"/>
+      </w:pPr>
+      <w:rPr>
+        <w:rFonts w:ascii="Wingdings" w:hAnsi="Wingdings" w:hint="default"/>
+        <w:sz w:val="20"/>
+      </w:rPr>
+    </w:lvl>
+    <w:lvl w:ilvl="8" w:tentative="1">
+      <w:start w:val="1"/>
+      <w:numFmt w:val="bullet"/>
+      <w:lvlText w:val=""/>
+      <w:lvlJc w:val="left"/>
+      <w:pPr>
+        <w:tabs>
+          <w:tab w:val="num" w:pos="6480"/>
+        </w:tabs>
+        <w:ind w:left="6480" w:hanging="360"/>
+      </w:pPr>
+      <w:rPr>
+        <w:rFonts w:ascii="Wingdings" w:hAnsi="Wingdings" w:hint="default"/>
+        <w:sz w:val="20"/>
+      </w:rPr>
+    </w:lvl>
+  </w:abstractNum>
+  <w:abstractNum w:abstractNumId="4" w15:restartNumberingAfterBreak="0">
+    <w:nsid w:val="25E15EF9"/>
+    <w:multiLevelType w:val="multilevel"/>
+    <w:tmpl w:val="7AD6CE74"/>
+    <w:lvl w:ilvl="0">
+      <w:start w:val="5"/>
+      <w:numFmt w:val="decimal"/>
+      <w:lvlText w:val="%1."/>
+      <w:lvlJc w:val="left"/>
+      <w:pPr>
+        <w:tabs>
+          <w:tab w:val="num" w:pos="720"/>
+        </w:tabs>
+        <w:ind w:left="720" w:hanging="360"/>
+      </w:pPr>
+    </w:lvl>
+    <w:lvl w:ilvl="1" w:tentative="1">
+      <w:start w:val="1"/>
+      <w:numFmt w:val="decimal"/>
+      <w:lvlText w:val="%2."/>
+      <w:lvlJc w:val="left"/>
+      <w:pPr>
+        <w:tabs>
+          <w:tab w:val="num" w:pos="1440"/>
+        </w:tabs>
+        <w:ind w:left="1440" w:hanging="360"/>
+      </w:pPr>
+    </w:lvl>
+    <w:lvl w:ilvl="2" w:tentative="1">
+      <w:start w:val="1"/>
+      <w:numFmt w:val="decimal"/>
+      <w:lvlText w:val="%3."/>
+      <w:lvlJc w:val="left"/>
+      <w:pPr>
+        <w:tabs>
+          <w:tab w:val="num" w:pos="2160"/>
+        </w:tabs>
+        <w:ind w:left="2160" w:hanging="360"/>
+      </w:pPr>
+    </w:lvl>
+    <w:lvl w:ilvl="3" w:tentative="1">
+      <w:start w:val="1"/>
+      <w:numFmt w:val="decimal"/>
+      <w:lvlText w:val="%4."/>
+      <w:lvlJc w:val="left"/>
+      <w:pPr>
+        <w:tabs>
+          <w:tab w:val="num" w:pos="2880"/>
+        </w:tabs>
+        <w:ind w:left="2880" w:hanging="360"/>
+      </w:pPr>
+    </w:lvl>
+    <w:lvl w:ilvl="4" w:tentative="1">
+      <w:start w:val="1"/>
+      <w:numFmt w:val="decimal"/>
+      <w:lvlText w:val="%5."/>
+      <w:lvlJc w:val="left"/>
+      <w:pPr>
+        <w:tabs>
+          <w:tab w:val="num" w:pos="3600"/>
+        </w:tabs>
+        <w:ind w:left="3600" w:hanging="360"/>
+      </w:pPr>
+    </w:lvl>
+    <w:lvl w:ilvl="5" w:tentative="1">
+      <w:start w:val="1"/>
+      <w:numFmt w:val="decimal"/>
+      <w:lvlText w:val="%6."/>
+      <w:lvlJc w:val="left"/>
+      <w:pPr>
+        <w:tabs>
+          <w:tab w:val="num" w:pos="4320"/>
+        </w:tabs>
+        <w:ind w:left="4320" w:hanging="360"/>
+      </w:pPr>
+    </w:lvl>
+    <w:lvl w:ilvl="6" w:tentative="1">
+      <w:start w:val="1"/>
+      <w:numFmt w:val="decimal"/>
+      <w:lvlText w:val="%7."/>
+      <w:lvlJc w:val="left"/>
+      <w:pPr>
+        <w:tabs>
+          <w:tab w:val="num" w:pos="5040"/>
+        </w:tabs>
+        <w:ind w:left="5040" w:hanging="360"/>
+      </w:pPr>
+    </w:lvl>
+    <w:lvl w:ilvl="7" w:tentative="1">
+      <w:start w:val="1"/>
+      <w:numFmt w:val="decimal"/>
+      <w:lvlText w:val="%8."/>
+      <w:lvlJc w:val="left"/>
+      <w:pPr>
+        <w:tabs>
+          <w:tab w:val="num" w:pos="5760"/>
+        </w:tabs>
+        <w:ind w:left="5760" w:hanging="360"/>
+      </w:pPr>
+    </w:lvl>
+    <w:lvl w:ilvl="8" w:tentative="1">
+      <w:start w:val="1"/>
+      <w:numFmt w:val="decimal"/>
+      <w:lvlText w:val="%9."/>
+      <w:lvlJc w:val="left"/>
+      <w:pPr>
+        <w:tabs>
+          <w:tab w:val="num" w:pos="6480"/>
+        </w:tabs>
+        <w:ind w:left="6480" w:hanging="360"/>
+      </w:pPr>
+    </w:lvl>
+  </w:abstractNum>
+  <w:abstractNum w:abstractNumId="5" w15:restartNumberingAfterBreak="0">
     <w:nsid w:val="2AB36111"/>
     <w:multiLevelType w:val="hybridMultilevel"/>
     <w:tmpl w:val="17380D76"/>
@@ -1186,7 +3143,382 @@
       </w:pPr>
     </w:lvl>
   </w:abstractNum>
-  <w:abstractNum w:abstractNumId="2" w15:restartNumberingAfterBreak="0">
+  <w:abstractNum w:abstractNumId="6" w15:restartNumberingAfterBreak="0">
+    <w:nsid w:val="3016092B"/>
+    <w:multiLevelType w:val="multilevel"/>
+    <w:tmpl w:val="D45676A0"/>
+    <w:lvl w:ilvl="0">
+      <w:start w:val="1"/>
+      <w:numFmt w:val="bullet"/>
+      <w:lvlText w:val=""/>
+      <w:lvlJc w:val="left"/>
+      <w:pPr>
+        <w:tabs>
+          <w:tab w:val="num" w:pos="720"/>
+        </w:tabs>
+        <w:ind w:left="720" w:hanging="360"/>
+      </w:pPr>
+      <w:rPr>
+        <w:rFonts w:ascii="Symbol" w:hAnsi="Symbol" w:hint="default"/>
+        <w:sz w:val="20"/>
+      </w:rPr>
+    </w:lvl>
+    <w:lvl w:ilvl="1" w:tentative="1">
+      <w:start w:val="1"/>
+      <w:numFmt w:val="bullet"/>
+      <w:lvlText w:val="o"/>
+      <w:lvlJc w:val="left"/>
+      <w:pPr>
+        <w:tabs>
+          <w:tab w:val="num" w:pos="1440"/>
+        </w:tabs>
+        <w:ind w:left="1440" w:hanging="360"/>
+      </w:pPr>
+      <w:rPr>
+        <w:rFonts w:ascii="Courier New" w:hAnsi="Courier New" w:hint="default"/>
+        <w:sz w:val="20"/>
+      </w:rPr>
+    </w:lvl>
+    <w:lvl w:ilvl="2" w:tentative="1">
+      <w:start w:val="1"/>
+      <w:numFmt w:val="bullet"/>
+      <w:lvlText w:val=""/>
+      <w:lvlJc w:val="left"/>
+      <w:pPr>
+        <w:tabs>
+          <w:tab w:val="num" w:pos="2160"/>
+        </w:tabs>
+        <w:ind w:left="2160" w:hanging="360"/>
+      </w:pPr>
+      <w:rPr>
+        <w:rFonts w:ascii="Wingdings" w:hAnsi="Wingdings" w:hint="default"/>
+        <w:sz w:val="20"/>
+      </w:rPr>
+    </w:lvl>
+    <w:lvl w:ilvl="3" w:tentative="1">
+      <w:start w:val="1"/>
+      <w:numFmt w:val="bullet"/>
+      <w:lvlText w:val=""/>
+      <w:lvlJc w:val="left"/>
+      <w:pPr>
+        <w:tabs>
+          <w:tab w:val="num" w:pos="2880"/>
+        </w:tabs>
+        <w:ind w:left="2880" w:hanging="360"/>
+      </w:pPr>
+      <w:rPr>
+        <w:rFonts w:ascii="Wingdings" w:hAnsi="Wingdings" w:hint="default"/>
+        <w:sz w:val="20"/>
+      </w:rPr>
+    </w:lvl>
+    <w:lvl w:ilvl="4" w:tentative="1">
+      <w:start w:val="1"/>
+      <w:numFmt w:val="bullet"/>
+      <w:lvlText w:val=""/>
+      <w:lvlJc w:val="left"/>
+      <w:pPr>
+        <w:tabs>
+          <w:tab w:val="num" w:pos="3600"/>
+        </w:tabs>
+        <w:ind w:left="3600" w:hanging="360"/>
+      </w:pPr>
+      <w:rPr>
+        <w:rFonts w:ascii="Wingdings" w:hAnsi="Wingdings" w:hint="default"/>
+        <w:sz w:val="20"/>
+      </w:rPr>
+    </w:lvl>
+    <w:lvl w:ilvl="5" w:tentative="1">
+      <w:start w:val="1"/>
+      <w:numFmt w:val="bullet"/>
+      <w:lvlText w:val=""/>
+      <w:lvlJc w:val="left"/>
+      <w:pPr>
+        <w:tabs>
+          <w:tab w:val="num" w:pos="4320"/>
+        </w:tabs>
+        <w:ind w:left="4320" w:hanging="360"/>
+      </w:pPr>
+      <w:rPr>
+        <w:rFonts w:ascii="Wingdings" w:hAnsi="Wingdings" w:hint="default"/>
+        <w:sz w:val="20"/>
+      </w:rPr>
+    </w:lvl>
+    <w:lvl w:ilvl="6" w:tentative="1">
+      <w:start w:val="1"/>
+      <w:numFmt w:val="bullet"/>
+      <w:lvlText w:val=""/>
+      <w:lvlJc w:val="left"/>
+      <w:pPr>
+        <w:tabs>
+          <w:tab w:val="num" w:pos="5040"/>
+        </w:tabs>
+        <w:ind w:left="5040" w:hanging="360"/>
+      </w:pPr>
+      <w:rPr>
+        <w:rFonts w:ascii="Wingdings" w:hAnsi="Wingdings" w:hint="default"/>
+        <w:sz w:val="20"/>
+      </w:rPr>
+    </w:lvl>
+    <w:lvl w:ilvl="7" w:tentative="1">
+      <w:start w:val="1"/>
+      <w:numFmt w:val="bullet"/>
+      <w:lvlText w:val=""/>
+      <w:lvlJc w:val="left"/>
+      <w:pPr>
+        <w:tabs>
+          <w:tab w:val="num" w:pos="5760"/>
+        </w:tabs>
+        <w:ind w:left="5760" w:hanging="360"/>
+      </w:pPr>
+      <w:rPr>
+        <w:rFonts w:ascii="Wingdings" w:hAnsi="Wingdings" w:hint="default"/>
+        <w:sz w:val="20"/>
+      </w:rPr>
+    </w:lvl>
+    <w:lvl w:ilvl="8" w:tentative="1">
+      <w:start w:val="1"/>
+      <w:numFmt w:val="bullet"/>
+      <w:lvlText w:val=""/>
+      <w:lvlJc w:val="left"/>
+      <w:pPr>
+        <w:tabs>
+          <w:tab w:val="num" w:pos="6480"/>
+        </w:tabs>
+        <w:ind w:left="6480" w:hanging="360"/>
+      </w:pPr>
+      <w:rPr>
+        <w:rFonts w:ascii="Wingdings" w:hAnsi="Wingdings" w:hint="default"/>
+        <w:sz w:val="20"/>
+      </w:rPr>
+    </w:lvl>
+  </w:abstractNum>
+  <w:abstractNum w:abstractNumId="7" w15:restartNumberingAfterBreak="0">
+    <w:nsid w:val="3A701C2D"/>
+    <w:multiLevelType w:val="multilevel"/>
+    <w:tmpl w:val="3FB45F7E"/>
+    <w:lvl w:ilvl="0">
+      <w:start w:val="8"/>
+      <w:numFmt w:val="decimal"/>
+      <w:lvlText w:val="%1."/>
+      <w:lvlJc w:val="left"/>
+      <w:pPr>
+        <w:tabs>
+          <w:tab w:val="num" w:pos="720"/>
+        </w:tabs>
+        <w:ind w:left="720" w:hanging="360"/>
+      </w:pPr>
+    </w:lvl>
+    <w:lvl w:ilvl="1" w:tentative="1">
+      <w:start w:val="1"/>
+      <w:numFmt w:val="decimal"/>
+      <w:lvlText w:val="%2."/>
+      <w:lvlJc w:val="left"/>
+      <w:pPr>
+        <w:tabs>
+          <w:tab w:val="num" w:pos="1440"/>
+        </w:tabs>
+        <w:ind w:left="1440" w:hanging="360"/>
+      </w:pPr>
+    </w:lvl>
+    <w:lvl w:ilvl="2" w:tentative="1">
+      <w:start w:val="1"/>
+      <w:numFmt w:val="decimal"/>
+      <w:lvlText w:val="%3."/>
+      <w:lvlJc w:val="left"/>
+      <w:pPr>
+        <w:tabs>
+          <w:tab w:val="num" w:pos="2160"/>
+        </w:tabs>
+        <w:ind w:left="2160" w:hanging="360"/>
+      </w:pPr>
+    </w:lvl>
+    <w:lvl w:ilvl="3" w:tentative="1">
+      <w:start w:val="1"/>
+      <w:numFmt w:val="decimal"/>
+      <w:lvlText w:val="%4."/>
+      <w:lvlJc w:val="left"/>
+      <w:pPr>
+        <w:tabs>
+          <w:tab w:val="num" w:pos="2880"/>
+        </w:tabs>
+        <w:ind w:left="2880" w:hanging="360"/>
+      </w:pPr>
+    </w:lvl>
+    <w:lvl w:ilvl="4" w:tentative="1">
+      <w:start w:val="1"/>
+      <w:numFmt w:val="decimal"/>
+      <w:lvlText w:val="%5."/>
+      <w:lvlJc w:val="left"/>
+      <w:pPr>
+        <w:tabs>
+          <w:tab w:val="num" w:pos="3600"/>
+        </w:tabs>
+        <w:ind w:left="3600" w:hanging="360"/>
+      </w:pPr>
+    </w:lvl>
+    <w:lvl w:ilvl="5" w:tentative="1">
+      <w:start w:val="1"/>
+      <w:numFmt w:val="decimal"/>
+      <w:lvlText w:val="%6."/>
+      <w:lvlJc w:val="left"/>
+      <w:pPr>
+        <w:tabs>
+          <w:tab w:val="num" w:pos="4320"/>
+        </w:tabs>
+        <w:ind w:left="4320" w:hanging="360"/>
+      </w:pPr>
+    </w:lvl>
+    <w:lvl w:ilvl="6" w:tentative="1">
+      <w:start w:val="1"/>
+      <w:numFmt w:val="decimal"/>
+      <w:lvlText w:val="%7."/>
+      <w:lvlJc w:val="left"/>
+      <w:pPr>
+        <w:tabs>
+          <w:tab w:val="num" w:pos="5040"/>
+        </w:tabs>
+        <w:ind w:left="5040" w:hanging="360"/>
+      </w:pPr>
+    </w:lvl>
+    <w:lvl w:ilvl="7" w:tentative="1">
+      <w:start w:val="1"/>
+      <w:numFmt w:val="decimal"/>
+      <w:lvlText w:val="%8."/>
+      <w:lvlJc w:val="left"/>
+      <w:pPr>
+        <w:tabs>
+          <w:tab w:val="num" w:pos="5760"/>
+        </w:tabs>
+        <w:ind w:left="5760" w:hanging="360"/>
+      </w:pPr>
+    </w:lvl>
+    <w:lvl w:ilvl="8" w:tentative="1">
+      <w:start w:val="1"/>
+      <w:numFmt w:val="decimal"/>
+      <w:lvlText w:val="%9."/>
+      <w:lvlJc w:val="left"/>
+      <w:pPr>
+        <w:tabs>
+          <w:tab w:val="num" w:pos="6480"/>
+        </w:tabs>
+        <w:ind w:left="6480" w:hanging="360"/>
+      </w:pPr>
+    </w:lvl>
+  </w:abstractNum>
+  <w:abstractNum w:abstractNumId="8" w15:restartNumberingAfterBreak="0">
+    <w:nsid w:val="3BDC32AF"/>
+    <w:multiLevelType w:val="multilevel"/>
+    <w:tmpl w:val="61CA0A26"/>
+    <w:lvl w:ilvl="0">
+      <w:start w:val="6"/>
+      <w:numFmt w:val="decimal"/>
+      <w:lvlText w:val="%1."/>
+      <w:lvlJc w:val="left"/>
+      <w:pPr>
+        <w:tabs>
+          <w:tab w:val="num" w:pos="720"/>
+        </w:tabs>
+        <w:ind w:left="720" w:hanging="360"/>
+      </w:pPr>
+    </w:lvl>
+    <w:lvl w:ilvl="1" w:tentative="1">
+      <w:start w:val="1"/>
+      <w:numFmt w:val="decimal"/>
+      <w:lvlText w:val="%2."/>
+      <w:lvlJc w:val="left"/>
+      <w:pPr>
+        <w:tabs>
+          <w:tab w:val="num" w:pos="1440"/>
+        </w:tabs>
+        <w:ind w:left="1440" w:hanging="360"/>
+      </w:pPr>
+    </w:lvl>
+    <w:lvl w:ilvl="2" w:tentative="1">
+      <w:start w:val="1"/>
+      <w:numFmt w:val="decimal"/>
+      <w:lvlText w:val="%3."/>
+      <w:lvlJc w:val="left"/>
+      <w:pPr>
+        <w:tabs>
+          <w:tab w:val="num" w:pos="2160"/>
+        </w:tabs>
+        <w:ind w:left="2160" w:hanging="360"/>
+      </w:pPr>
+    </w:lvl>
+    <w:lvl w:ilvl="3" w:tentative="1">
+      <w:start w:val="1"/>
+      <w:numFmt w:val="decimal"/>
+      <w:lvlText w:val="%4."/>
+      <w:lvlJc w:val="left"/>
+      <w:pPr>
+        <w:tabs>
+          <w:tab w:val="num" w:pos="2880"/>
+        </w:tabs>
+        <w:ind w:left="2880" w:hanging="360"/>
+      </w:pPr>
+    </w:lvl>
+    <w:lvl w:ilvl="4" w:tentative="1">
+      <w:start w:val="1"/>
+      <w:numFmt w:val="decimal"/>
+      <w:lvlText w:val="%5."/>
+      <w:lvlJc w:val="left"/>
+      <w:pPr>
+        <w:tabs>
+          <w:tab w:val="num" w:pos="3600"/>
+        </w:tabs>
+        <w:ind w:left="3600" w:hanging="360"/>
+      </w:pPr>
+    </w:lvl>
+    <w:lvl w:ilvl="5" w:tentative="1">
+      <w:start w:val="1"/>
+      <w:numFmt w:val="decimal"/>
+      <w:lvlText w:val="%6."/>
+      <w:lvlJc w:val="left"/>
+      <w:pPr>
+        <w:tabs>
+          <w:tab w:val="num" w:pos="4320"/>
+        </w:tabs>
+        <w:ind w:left="4320" w:hanging="360"/>
+      </w:pPr>
+    </w:lvl>
+    <w:lvl w:ilvl="6" w:tentative="1">
+      <w:start w:val="1"/>
+      <w:numFmt w:val="decimal"/>
+      <w:lvlText w:val="%7."/>
+      <w:lvlJc w:val="left"/>
+      <w:pPr>
+        <w:tabs>
+          <w:tab w:val="num" w:pos="5040"/>
+        </w:tabs>
+        <w:ind w:left="5040" w:hanging="360"/>
+      </w:pPr>
+    </w:lvl>
+    <w:lvl w:ilvl="7" w:tentative="1">
+      <w:start w:val="1"/>
+      <w:numFmt w:val="decimal"/>
+      <w:lvlText w:val="%8."/>
+      <w:lvlJc w:val="left"/>
+      <w:pPr>
+        <w:tabs>
+          <w:tab w:val="num" w:pos="5760"/>
+        </w:tabs>
+        <w:ind w:left="5760" w:hanging="360"/>
+      </w:pPr>
+    </w:lvl>
+    <w:lvl w:ilvl="8" w:tentative="1">
+      <w:start w:val="1"/>
+      <w:numFmt w:val="decimal"/>
+      <w:lvlText w:val="%9."/>
+      <w:lvlJc w:val="left"/>
+      <w:pPr>
+        <w:tabs>
+          <w:tab w:val="num" w:pos="6480"/>
+        </w:tabs>
+        <w:ind w:left="6480" w:hanging="360"/>
+      </w:pPr>
+    </w:lvl>
+  </w:abstractNum>
+  <w:abstractNum w:abstractNumId="9" w15:restartNumberingAfterBreak="0">
     <w:nsid w:val="3ED35315"/>
     <w:multiLevelType w:val="hybridMultilevel"/>
     <w:tmpl w:val="11FC4718"/>
@@ -1299,7 +3631,7 @@
       </w:rPr>
     </w:lvl>
   </w:abstractNum>
-  <w:abstractNum w:abstractNumId="3" w15:restartNumberingAfterBreak="0">
+  <w:abstractNum w:abstractNumId="10" w15:restartNumberingAfterBreak="0">
     <w:nsid w:val="46F153D3"/>
     <w:multiLevelType w:val="hybridMultilevel"/>
     <w:tmpl w:val="7806F494"/>
@@ -1411,17 +3743,154 @@
       </w:rPr>
     </w:lvl>
   </w:abstractNum>
+  <w:abstractNum w:abstractNumId="11" w15:restartNumberingAfterBreak="0">
+    <w:nsid w:val="5CEE6D47"/>
+    <w:multiLevelType w:val="multilevel"/>
+    <w:tmpl w:val="117E6632"/>
+    <w:lvl w:ilvl="0">
+      <w:start w:val="3"/>
+      <w:numFmt w:val="decimal"/>
+      <w:lvlText w:val="%1."/>
+      <w:lvlJc w:val="left"/>
+      <w:pPr>
+        <w:tabs>
+          <w:tab w:val="num" w:pos="720"/>
+        </w:tabs>
+        <w:ind w:left="720" w:hanging="360"/>
+      </w:pPr>
+    </w:lvl>
+    <w:lvl w:ilvl="1" w:tentative="1">
+      <w:start w:val="1"/>
+      <w:numFmt w:val="decimal"/>
+      <w:lvlText w:val="%2."/>
+      <w:lvlJc w:val="left"/>
+      <w:pPr>
+        <w:tabs>
+          <w:tab w:val="num" w:pos="1440"/>
+        </w:tabs>
+        <w:ind w:left="1440" w:hanging="360"/>
+      </w:pPr>
+    </w:lvl>
+    <w:lvl w:ilvl="2" w:tentative="1">
+      <w:start w:val="1"/>
+      <w:numFmt w:val="decimal"/>
+      <w:lvlText w:val="%3."/>
+      <w:lvlJc w:val="left"/>
+      <w:pPr>
+        <w:tabs>
+          <w:tab w:val="num" w:pos="2160"/>
+        </w:tabs>
+        <w:ind w:left="2160" w:hanging="360"/>
+      </w:pPr>
+    </w:lvl>
+    <w:lvl w:ilvl="3" w:tentative="1">
+      <w:start w:val="1"/>
+      <w:numFmt w:val="decimal"/>
+      <w:lvlText w:val="%4."/>
+      <w:lvlJc w:val="left"/>
+      <w:pPr>
+        <w:tabs>
+          <w:tab w:val="num" w:pos="2880"/>
+        </w:tabs>
+        <w:ind w:left="2880" w:hanging="360"/>
+      </w:pPr>
+    </w:lvl>
+    <w:lvl w:ilvl="4" w:tentative="1">
+      <w:start w:val="1"/>
+      <w:numFmt w:val="decimal"/>
+      <w:lvlText w:val="%5."/>
+      <w:lvlJc w:val="left"/>
+      <w:pPr>
+        <w:tabs>
+          <w:tab w:val="num" w:pos="3600"/>
+        </w:tabs>
+        <w:ind w:left="3600" w:hanging="360"/>
+      </w:pPr>
+    </w:lvl>
+    <w:lvl w:ilvl="5" w:tentative="1">
+      <w:start w:val="1"/>
+      <w:numFmt w:val="decimal"/>
+      <w:lvlText w:val="%6."/>
+      <w:lvlJc w:val="left"/>
+      <w:pPr>
+        <w:tabs>
+          <w:tab w:val="num" w:pos="4320"/>
+        </w:tabs>
+        <w:ind w:left="4320" w:hanging="360"/>
+      </w:pPr>
+    </w:lvl>
+    <w:lvl w:ilvl="6" w:tentative="1">
+      <w:start w:val="1"/>
+      <w:numFmt w:val="decimal"/>
+      <w:lvlText w:val="%7."/>
+      <w:lvlJc w:val="left"/>
+      <w:pPr>
+        <w:tabs>
+          <w:tab w:val="num" w:pos="5040"/>
+        </w:tabs>
+        <w:ind w:left="5040" w:hanging="360"/>
+      </w:pPr>
+    </w:lvl>
+    <w:lvl w:ilvl="7" w:tentative="1">
+      <w:start w:val="1"/>
+      <w:numFmt w:val="decimal"/>
+      <w:lvlText w:val="%8."/>
+      <w:lvlJc w:val="left"/>
+      <w:pPr>
+        <w:tabs>
+          <w:tab w:val="num" w:pos="5760"/>
+        </w:tabs>
+        <w:ind w:left="5760" w:hanging="360"/>
+      </w:pPr>
+    </w:lvl>
+    <w:lvl w:ilvl="8" w:tentative="1">
+      <w:start w:val="1"/>
+      <w:numFmt w:val="decimal"/>
+      <w:lvlText w:val="%9."/>
+      <w:lvlJc w:val="left"/>
+      <w:pPr>
+        <w:tabs>
+          <w:tab w:val="num" w:pos="6480"/>
+        </w:tabs>
+        <w:ind w:left="6480" w:hanging="360"/>
+      </w:pPr>
+    </w:lvl>
+  </w:abstractNum>
   <w:num w:numId="1" w16cid:durableId="435754316">
+    <w:abstractNumId w:val="9"/>
+  </w:num>
+  <w:num w:numId="2" w16cid:durableId="1052775225">
+    <w:abstractNumId w:val="1"/>
+  </w:num>
+  <w:num w:numId="3" w16cid:durableId="1572764605">
+    <w:abstractNumId w:val="10"/>
+  </w:num>
+  <w:num w:numId="4" w16cid:durableId="1783764705">
+    <w:abstractNumId w:val="5"/>
+  </w:num>
+  <w:num w:numId="5" w16cid:durableId="1953173465">
+    <w:abstractNumId w:val="11"/>
+  </w:num>
+  <w:num w:numId="6" w16cid:durableId="1214736274">
+    <w:abstractNumId w:val="3"/>
+  </w:num>
+  <w:num w:numId="7" w16cid:durableId="1445996026">
+    <w:abstractNumId w:val="0"/>
+  </w:num>
+  <w:num w:numId="8" w16cid:durableId="1819880748">
+    <w:abstractNumId w:val="4"/>
+  </w:num>
+  <w:num w:numId="9" w16cid:durableId="1762994709">
+    <w:abstractNumId w:val="8"/>
+  </w:num>
+  <w:num w:numId="10" w16cid:durableId="202906987">
     <w:abstractNumId w:val="2"/>
   </w:num>
-  <w:num w:numId="2" w16cid:durableId="1052775225">
-    <w:abstractNumId w:val="0"/>
+  <w:num w:numId="11" w16cid:durableId="1904295507">
+    <w:abstractNumId w:val="7"/>
   </w:num>
-  <w:num w:numId="3" w16cid:durableId="1572764605">
-    <w:abstractNumId w:val="3"/>
-  </w:num>
-  <w:num w:numId="4" w16cid:durableId="1783764705">
-    <w:abstractNumId w:val="1"/>
+  <w:num w:numId="12" w16cid:durableId="529732601">
+    <w:abstractNumId w:val="6"/>
   </w:num>
 </w:numbering>
 </file>
@@ -1892,7 +4361,6 @@
   <w:style w:type="character" w:default="1" w:styleId="Policepardfaut">
     <w:name w:val="Default Paragraph Font"/>
     <w:uiPriority w:val="1"/>
-    <w:semiHidden/>
     <w:unhideWhenUsed/>
   </w:style>
   <w:style w:type="table" w:default="1" w:styleId="TableauNormal">

</xml_diff>